<commit_message>
UML Diagrams on RASD
</commit_message>
<xml_diff>
--- a/RASD/RASD_v1.4.docx
+++ b/RASD/RASD_v1.4.docx
@@ -2,7 +2,6 @@
 <file path=word/document.xml><?xml version="1.0" encoding="utf-8"?>
 <w:document xmlns:wpc="http://schemas.microsoft.com/office/word/2010/wordprocessingCanvas" xmlns:cx="http://schemas.microsoft.com/office/drawing/2014/chartex" xmlns:cx1="http://schemas.microsoft.com/office/drawing/2015/9/8/chartex" xmlns:cx2="http://schemas.microsoft.com/office/drawing/2015/10/21/chartex" xmlns:cx3="http://schemas.microsoft.com/office/drawing/2016/5/9/chartex" xmlns:cx4="http://schemas.microsoft.com/office/drawing/2016/5/10/chartex" xmlns:cx5="http://schemas.microsoft.com/office/drawing/2016/5/11/chartex" xmlns:mc="http://schemas.openxmlformats.org/markup-compatibility/2006" xmlns:o="urn:schemas-microsoft-com:office:office" xmlns:r="http://schemas.openxmlformats.org/officeDocument/2006/relationships" xmlns:m="http://schemas.openxmlformats.org/officeDocument/2006/math" xmlns:v="urn:schemas-microsoft-com:vml" xmlns:wp14="http://schemas.microsoft.com/office/word/2010/wordprocessingDrawing" xmlns:wp="http://schemas.openxmlformats.org/drawingml/2006/wordprocessingDrawing" xmlns:w10="urn:schemas-microsoft-com:office:word" xmlns:w="http://schemas.openxmlformats.org/wordprocessingml/2006/main" xmlns:w14="http://schemas.microsoft.com/office/word/2010/wordml" xmlns:w15="http://schemas.microsoft.com/office/word/2012/wordml" xmlns:w16se="http://schemas.microsoft.com/office/word/2015/wordml/symex" xmlns:wpg="http://schemas.microsoft.com/office/word/2010/wordprocessingGroup" xmlns:wpi="http://schemas.microsoft.com/office/word/2010/wordprocessingInk" xmlns:wne="http://schemas.microsoft.com/office/word/2006/wordml" xmlns:wps="http://schemas.microsoft.com/office/word/2010/wordprocessingShape" mc:Ignorable="w14 w15 w16se wp14">
   <w:body>
-    <w:bookmarkStart w:id="0" w:name="_Toc466132703" w:displacedByCustomXml="next"/>
     <w:sdt>
       <w:sdtPr>
         <w:id w:val="-1601938785"/>
@@ -36,9 +35,11 @@
             <w:rPr>
               <w:rFonts w:asciiTheme="majorHAnsi" w:hAnsiTheme="majorHAnsi" w:cstheme="majorHAnsi"/>
               <w:b/>
+              <w:noProof/>
               <w:color w:val="404040" w:themeColor="text1" w:themeTint="BF"/>
               <w:sz w:val="40"/>
               <w:szCs w:val="40"/>
+              <w:lang w:eastAsia="it-IT"/>
             </w:rPr>
             <w:drawing>
               <wp:anchor distT="0" distB="0" distL="114300" distR="114300" simplePos="0" relativeHeight="251686912" behindDoc="1" locked="0" layoutInCell="1" allowOverlap="1">
@@ -247,11 +248,7 @@
                                     <w:dataBinding w:prefixMappings="xmlns:ns0='http://purl.org/dc/elements/1.1/' xmlns:ns1='http://schemas.openxmlformats.org/package/2006/metadata/core-properties' " w:xpath="/ns1:coreProperties[1]/ns0:title[1]" w:storeItemID="{6C3C8BC8-F283-45AE-878A-BAB7291924A1}"/>
                                     <w:text w:multiLine="1"/>
                                   </w:sdtPr>
-                                  <w:sdtEndPr>
-                                    <w:rPr>
-                                      <w:color w:val="1F4E79" w:themeColor="accent1" w:themeShade="80"/>
-                                    </w:rPr>
-                                  </w:sdtEndPr>
+                                  <w:sdtEndPr/>
                                   <w:sdtContent>
                                     <w:r>
                                       <w:rPr>
@@ -382,11 +379,7 @@
                               <w:dataBinding w:prefixMappings="xmlns:ns0='http://purl.org/dc/elements/1.1/' xmlns:ns1='http://schemas.openxmlformats.org/package/2006/metadata/core-properties' " w:xpath="/ns1:coreProperties[1]/ns0:title[1]" w:storeItemID="{6C3C8BC8-F283-45AE-878A-BAB7291924A1}"/>
                               <w:text w:multiLine="1"/>
                             </w:sdtPr>
-                            <w:sdtEndPr>
-                              <w:rPr>
-                                <w:color w:val="1F4E79" w:themeColor="accent1" w:themeShade="80"/>
-                              </w:rPr>
-                            </w:sdtEndPr>
+                            <w:sdtEndPr/>
                             <w:sdtContent>
                               <w:r>
                                 <w:rPr>
@@ -576,8 +569,19 @@
               <w:sz w:val="32"/>
               <w:szCs w:val="28"/>
             </w:rPr>
-            <w:t>Simone Bruzzechesse</w:t>
+            <w:t xml:space="preserve">Simone </w:t>
           </w:r>
+          <w:proofErr w:type="spellStart"/>
+          <w:r>
+            <w:rPr>
+              <w:rFonts w:asciiTheme="majorHAnsi" w:hAnsiTheme="majorHAnsi" w:cstheme="majorHAnsi"/>
+              <w:b/>
+              <w:sz w:val="32"/>
+              <w:szCs w:val="28"/>
+            </w:rPr>
+            <w:t>Bruzzechesse</w:t>
+          </w:r>
+          <w:proofErr w:type="spellEnd"/>
         </w:p>
         <w:p>
           <w:pPr>
@@ -634,6 +638,7 @@
         </w:p>
       </w:sdtContent>
     </w:sdt>
+    <w:bookmarkStart w:id="0" w:name="_Toc466303307" w:displacedByCustomXml="next"/>
     <w:sdt>
       <w:sdtPr>
         <w:rPr>
@@ -683,7 +688,6 @@
         <w:p>
           <w:pPr>
             <w:pStyle w:val="Sommario1"/>
-            <w:spacing w:line="240" w:lineRule="auto"/>
             <w:rPr>
               <w:noProof/>
               <w:sz w:val="22"/>
@@ -708,7 +712,7 @@
             </w:rPr>
             <w:fldChar w:fldCharType="separate"/>
           </w:r>
-          <w:hyperlink w:anchor="_Toc466132703" w:history="1">
+          <w:hyperlink w:anchor="_Toc466303307" w:history="1">
             <w:r>
               <w:rPr>
                 <w:rStyle w:val="Collegamentoipertestuale"/>
@@ -735,7 +739,7 @@
                 <w:noProof/>
                 <w:webHidden/>
               </w:rPr>
-              <w:instrText xml:space="preserve"> PAGEREF _Toc466132703 \h </w:instrText>
+              <w:instrText xml:space="preserve"> PAGEREF _Toc466303307 \h </w:instrText>
             </w:r>
             <w:r>
               <w:rPr>
@@ -772,14 +776,13 @@
             <w:tabs>
               <w:tab w:val="left" w:pos="440"/>
             </w:tabs>
-            <w:spacing w:line="240" w:lineRule="auto"/>
             <w:rPr>
               <w:noProof/>
               <w:sz w:val="22"/>
               <w:lang w:eastAsia="it-IT"/>
             </w:rPr>
           </w:pPr>
-          <w:hyperlink w:anchor="_Toc466132704" w:history="1">
+          <w:hyperlink w:anchor="_Toc466303308" w:history="1">
             <w:r>
               <w:rPr>
                 <w:rStyle w:val="Collegamentoipertestuale"/>
@@ -821,7 +824,7 @@
                 <w:noProof/>
                 <w:webHidden/>
               </w:rPr>
-              <w:instrText xml:space="preserve"> PAGEREF _Toc466132704 \h </w:instrText>
+              <w:instrText xml:space="preserve"> PAGEREF _Toc466303308 \h </w:instrText>
             </w:r>
             <w:r>
               <w:rPr>
@@ -859,14 +862,13 @@
               <w:tab w:val="left" w:pos="880"/>
               <w:tab w:val="right" w:leader="dot" w:pos="8494"/>
             </w:tabs>
-            <w:spacing w:line="240" w:lineRule="auto"/>
             <w:rPr>
               <w:noProof/>
               <w:sz w:val="22"/>
               <w:lang w:eastAsia="it-IT"/>
             </w:rPr>
           </w:pPr>
-          <w:hyperlink w:anchor="_Toc466132705" w:history="1">
+          <w:hyperlink w:anchor="_Toc466303309" w:history="1">
             <w:r>
               <w:rPr>
                 <w:rStyle w:val="Collegamentoipertestuale"/>
@@ -908,7 +910,7 @@
                 <w:noProof/>
                 <w:webHidden/>
               </w:rPr>
-              <w:instrText xml:space="preserve"> PAGEREF _Toc466132705 \h </w:instrText>
+              <w:instrText xml:space="preserve"> PAGEREF _Toc466303309 \h </w:instrText>
             </w:r>
             <w:r>
               <w:rPr>
@@ -946,14 +948,13 @@
               <w:tab w:val="left" w:pos="880"/>
               <w:tab w:val="right" w:leader="dot" w:pos="8494"/>
             </w:tabs>
-            <w:spacing w:line="240" w:lineRule="auto"/>
             <w:rPr>
               <w:noProof/>
               <w:sz w:val="22"/>
               <w:lang w:eastAsia="it-IT"/>
             </w:rPr>
           </w:pPr>
-          <w:hyperlink w:anchor="_Toc466132706" w:history="1">
+          <w:hyperlink w:anchor="_Toc466303310" w:history="1">
             <w:r>
               <w:rPr>
                 <w:rStyle w:val="Collegamentoipertestuale"/>
@@ -995,7 +996,7 @@
                 <w:noProof/>
                 <w:webHidden/>
               </w:rPr>
-              <w:instrText xml:space="preserve"> PAGEREF _Toc466132706 \h </w:instrText>
+              <w:instrText xml:space="preserve"> PAGEREF _Toc466303310 \h </w:instrText>
             </w:r>
             <w:r>
               <w:rPr>
@@ -1033,14 +1034,13 @@
               <w:tab w:val="left" w:pos="880"/>
               <w:tab w:val="right" w:leader="dot" w:pos="8494"/>
             </w:tabs>
-            <w:spacing w:line="240" w:lineRule="auto"/>
             <w:rPr>
               <w:noProof/>
               <w:sz w:val="22"/>
               <w:lang w:eastAsia="it-IT"/>
             </w:rPr>
           </w:pPr>
-          <w:hyperlink w:anchor="_Toc466132707" w:history="1">
+          <w:hyperlink w:anchor="_Toc466303311" w:history="1">
             <w:r>
               <w:rPr>
                 <w:rStyle w:val="Collegamentoipertestuale"/>
@@ -1082,7 +1082,7 @@
                 <w:noProof/>
                 <w:webHidden/>
               </w:rPr>
-              <w:instrText xml:space="preserve"> PAGEREF _Toc466132707 \h </w:instrText>
+              <w:instrText xml:space="preserve"> PAGEREF _Toc466303311 \h </w:instrText>
             </w:r>
             <w:r>
               <w:rPr>
@@ -1120,14 +1120,13 @@
               <w:tab w:val="left" w:pos="880"/>
               <w:tab w:val="right" w:leader="dot" w:pos="8494"/>
             </w:tabs>
-            <w:spacing w:line="240" w:lineRule="auto"/>
             <w:rPr>
               <w:noProof/>
               <w:sz w:val="22"/>
               <w:lang w:eastAsia="it-IT"/>
             </w:rPr>
           </w:pPr>
-          <w:hyperlink w:anchor="_Toc466132708" w:history="1">
+          <w:hyperlink w:anchor="_Toc466303312" w:history="1">
             <w:r>
               <w:rPr>
                 <w:rStyle w:val="Collegamentoipertestuale"/>
@@ -1169,7 +1168,7 @@
                 <w:noProof/>
                 <w:webHidden/>
               </w:rPr>
-              <w:instrText xml:space="preserve"> PAGEREF _Toc466132708 \h </w:instrText>
+              <w:instrText xml:space="preserve"> PAGEREF _Toc466303312 \h </w:instrText>
             </w:r>
             <w:r>
               <w:rPr>
@@ -1207,14 +1206,13 @@
               <w:tab w:val="left" w:pos="880"/>
               <w:tab w:val="right" w:leader="dot" w:pos="8494"/>
             </w:tabs>
-            <w:spacing w:line="240" w:lineRule="auto"/>
             <w:rPr>
               <w:noProof/>
               <w:sz w:val="22"/>
               <w:lang w:eastAsia="it-IT"/>
             </w:rPr>
           </w:pPr>
-          <w:hyperlink w:anchor="_Toc466132709" w:history="1">
+          <w:hyperlink w:anchor="_Toc466303313" w:history="1">
             <w:r>
               <w:rPr>
                 <w:rStyle w:val="Collegamentoipertestuale"/>
@@ -1256,7 +1254,7 @@
                 <w:noProof/>
                 <w:webHidden/>
               </w:rPr>
-              <w:instrText xml:space="preserve"> PAGEREF _Toc466132709 \h </w:instrText>
+              <w:instrText xml:space="preserve"> PAGEREF _Toc466303313 \h </w:instrText>
             </w:r>
             <w:r>
               <w:rPr>
@@ -1276,7 +1274,7 @@
                 <w:noProof/>
                 <w:webHidden/>
               </w:rPr>
-              <w:t>5</w:t>
+              <w:t>6</w:t>
             </w:r>
             <w:r>
               <w:rPr>
@@ -1294,14 +1292,13 @@
               <w:tab w:val="left" w:pos="1320"/>
               <w:tab w:val="right" w:leader="dot" w:pos="8494"/>
             </w:tabs>
-            <w:spacing w:line="240" w:lineRule="auto"/>
             <w:rPr>
               <w:noProof/>
               <w:sz w:val="22"/>
               <w:lang w:eastAsia="it-IT"/>
             </w:rPr>
           </w:pPr>
-          <w:hyperlink w:anchor="_Toc466132710" w:history="1">
+          <w:hyperlink w:anchor="_Toc466303314" w:history="1">
             <w:r>
               <w:rPr>
                 <w:rStyle w:val="Collegamentoipertestuale"/>
@@ -1343,7 +1340,7 @@
                 <w:noProof/>
                 <w:webHidden/>
               </w:rPr>
-              <w:instrText xml:space="preserve"> PAGEREF _Toc466132710 \h </w:instrText>
+              <w:instrText xml:space="preserve"> PAGEREF _Toc466303314 \h </w:instrText>
             </w:r>
             <w:r>
               <w:rPr>
@@ -1363,7 +1360,7 @@
                 <w:noProof/>
                 <w:webHidden/>
               </w:rPr>
-              <w:t>5</w:t>
+              <w:t>6</w:t>
             </w:r>
             <w:r>
               <w:rPr>
@@ -1381,14 +1378,13 @@
               <w:tab w:val="left" w:pos="1320"/>
               <w:tab w:val="right" w:leader="dot" w:pos="8494"/>
             </w:tabs>
-            <w:spacing w:line="240" w:lineRule="auto"/>
             <w:rPr>
               <w:noProof/>
               <w:sz w:val="22"/>
               <w:lang w:eastAsia="it-IT"/>
             </w:rPr>
           </w:pPr>
-          <w:hyperlink w:anchor="_Toc466132711" w:history="1">
+          <w:hyperlink w:anchor="_Toc466303315" w:history="1">
             <w:r>
               <w:rPr>
                 <w:rStyle w:val="Collegamentoipertestuale"/>
@@ -1430,7 +1426,7 @@
                 <w:noProof/>
                 <w:webHidden/>
               </w:rPr>
-              <w:instrText xml:space="preserve"> PAGEREF _Toc466132711 \h </w:instrText>
+              <w:instrText xml:space="preserve"> PAGEREF _Toc466303315 \h </w:instrText>
             </w:r>
             <w:r>
               <w:rPr>
@@ -1450,7 +1446,7 @@
                 <w:noProof/>
                 <w:webHidden/>
               </w:rPr>
-              <w:t>6</w:t>
+              <w:t>7</w:t>
             </w:r>
             <w:r>
               <w:rPr>
@@ -1468,14 +1464,13 @@
               <w:tab w:val="left" w:pos="880"/>
               <w:tab w:val="right" w:leader="dot" w:pos="8494"/>
             </w:tabs>
-            <w:spacing w:line="240" w:lineRule="auto"/>
             <w:rPr>
               <w:noProof/>
               <w:sz w:val="22"/>
               <w:lang w:eastAsia="it-IT"/>
             </w:rPr>
           </w:pPr>
-          <w:hyperlink w:anchor="_Toc466132712" w:history="1">
+          <w:hyperlink w:anchor="_Toc466303316" w:history="1">
             <w:r>
               <w:rPr>
                 <w:rStyle w:val="Collegamentoipertestuale"/>
@@ -1496,7 +1491,7 @@
                 <w:rStyle w:val="Collegamentoipertestuale"/>
                 <w:noProof/>
               </w:rPr>
-              <w:t>Stakeholders (???)</w:t>
+              <w:t>Stakeholders</w:t>
             </w:r>
             <w:r>
               <w:rPr>
@@ -1517,7 +1512,7 @@
                 <w:noProof/>
                 <w:webHidden/>
               </w:rPr>
-              <w:instrText xml:space="preserve"> PAGEREF _Toc466132712 \h </w:instrText>
+              <w:instrText xml:space="preserve"> PAGEREF _Toc466303316 \h </w:instrText>
             </w:r>
             <w:r>
               <w:rPr>
@@ -1537,7 +1532,7 @@
                 <w:noProof/>
                 <w:webHidden/>
               </w:rPr>
-              <w:t>6</w:t>
+              <w:t>7</w:t>
             </w:r>
             <w:r>
               <w:rPr>
@@ -1555,14 +1550,13 @@
               <w:tab w:val="left" w:pos="880"/>
               <w:tab w:val="right" w:leader="dot" w:pos="8494"/>
             </w:tabs>
-            <w:spacing w:line="240" w:lineRule="auto"/>
             <w:rPr>
               <w:noProof/>
               <w:sz w:val="22"/>
               <w:lang w:eastAsia="it-IT"/>
             </w:rPr>
           </w:pPr>
-          <w:hyperlink w:anchor="_Toc466132713" w:history="1">
+          <w:hyperlink w:anchor="_Toc466303317" w:history="1">
             <w:r>
               <w:rPr>
                 <w:rStyle w:val="Collegamentoipertestuale"/>
@@ -1604,7 +1598,7 @@
                 <w:noProof/>
                 <w:webHidden/>
               </w:rPr>
-              <w:instrText xml:space="preserve"> PAGEREF _Toc466132713 \h </w:instrText>
+              <w:instrText xml:space="preserve"> PAGEREF _Toc466303317 \h </w:instrText>
             </w:r>
             <w:r>
               <w:rPr>
@@ -1624,7 +1618,7 @@
                 <w:noProof/>
                 <w:webHidden/>
               </w:rPr>
-              <w:t>7</w:t>
+              <w:t>8</w:t>
             </w:r>
             <w:r>
               <w:rPr>
@@ -1642,14 +1636,13 @@
               <w:tab w:val="left" w:pos="880"/>
               <w:tab w:val="right" w:leader="dot" w:pos="8494"/>
             </w:tabs>
-            <w:spacing w:line="240" w:lineRule="auto"/>
             <w:rPr>
               <w:noProof/>
               <w:sz w:val="22"/>
               <w:lang w:eastAsia="it-IT"/>
             </w:rPr>
           </w:pPr>
-          <w:hyperlink w:anchor="_Toc466132714" w:history="1">
+          <w:hyperlink w:anchor="_Toc466303318" w:history="1">
             <w:r>
               <w:rPr>
                 <w:rStyle w:val="Collegamentoipertestuale"/>
@@ -1691,7 +1684,7 @@
                 <w:noProof/>
                 <w:webHidden/>
               </w:rPr>
-              <w:instrText xml:space="preserve"> PAGEREF _Toc466132714 \h </w:instrText>
+              <w:instrText xml:space="preserve"> PAGEREF _Toc466303318 \h </w:instrText>
             </w:r>
             <w:r>
               <w:rPr>
@@ -1711,7 +1704,7 @@
                 <w:noProof/>
                 <w:webHidden/>
               </w:rPr>
-              <w:t>7</w:t>
+              <w:t>8</w:t>
             </w:r>
             <w:r>
               <w:rPr>
@@ -1728,14 +1721,13 @@
             <w:tabs>
               <w:tab w:val="left" w:pos="440"/>
             </w:tabs>
-            <w:spacing w:line="240" w:lineRule="auto"/>
             <w:rPr>
               <w:noProof/>
               <w:sz w:val="22"/>
               <w:lang w:eastAsia="it-IT"/>
             </w:rPr>
           </w:pPr>
-          <w:hyperlink w:anchor="_Toc466132715" w:history="1">
+          <w:hyperlink w:anchor="_Toc466303319" w:history="1">
             <w:r>
               <w:rPr>
                 <w:rStyle w:val="Collegamentoipertestuale"/>
@@ -1777,7 +1769,7 @@
                 <w:noProof/>
                 <w:webHidden/>
               </w:rPr>
-              <w:instrText xml:space="preserve"> PAGEREF _Toc466132715 \h </w:instrText>
+              <w:instrText xml:space="preserve"> PAGEREF _Toc466303319 \h </w:instrText>
             </w:r>
             <w:r>
               <w:rPr>
@@ -1797,7 +1789,7 @@
                 <w:noProof/>
                 <w:webHidden/>
               </w:rPr>
-              <w:t>8</w:t>
+              <w:t>9</w:t>
             </w:r>
             <w:r>
               <w:rPr>
@@ -1815,14 +1807,13 @@
               <w:tab w:val="left" w:pos="880"/>
               <w:tab w:val="right" w:leader="dot" w:pos="8494"/>
             </w:tabs>
-            <w:spacing w:line="240" w:lineRule="auto"/>
             <w:rPr>
               <w:noProof/>
               <w:sz w:val="22"/>
               <w:lang w:eastAsia="it-IT"/>
             </w:rPr>
           </w:pPr>
-          <w:hyperlink w:anchor="_Toc466132716" w:history="1">
+          <w:hyperlink w:anchor="_Toc466303320" w:history="1">
             <w:r>
               <w:rPr>
                 <w:rStyle w:val="Collegamentoipertestuale"/>
@@ -1864,7 +1855,7 @@
                 <w:noProof/>
                 <w:webHidden/>
               </w:rPr>
-              <w:instrText xml:space="preserve"> PAGEREF _Toc466132716 \h </w:instrText>
+              <w:instrText xml:space="preserve"> PAGEREF _Toc466303320 \h </w:instrText>
             </w:r>
             <w:r>
               <w:rPr>
@@ -1884,7 +1875,7 @@
                 <w:noProof/>
                 <w:webHidden/>
               </w:rPr>
-              <w:t>8</w:t>
+              <w:t>9</w:t>
             </w:r>
             <w:r>
               <w:rPr>
@@ -1902,14 +1893,13 @@
               <w:tab w:val="left" w:pos="880"/>
               <w:tab w:val="right" w:leader="dot" w:pos="8494"/>
             </w:tabs>
-            <w:spacing w:line="240" w:lineRule="auto"/>
             <w:rPr>
               <w:noProof/>
               <w:sz w:val="22"/>
               <w:lang w:eastAsia="it-IT"/>
             </w:rPr>
           </w:pPr>
-          <w:hyperlink w:anchor="_Toc466132717" w:history="1">
+          <w:hyperlink w:anchor="_Toc466303321" w:history="1">
             <w:r>
               <w:rPr>
                 <w:rStyle w:val="Collegamentoipertestuale"/>
@@ -1951,7 +1941,7 @@
                 <w:noProof/>
                 <w:webHidden/>
               </w:rPr>
-              <w:instrText xml:space="preserve"> PAGEREF _Toc466132717 \h </w:instrText>
+              <w:instrText xml:space="preserve"> PAGEREF _Toc466303321 \h </w:instrText>
             </w:r>
             <w:r>
               <w:rPr>
@@ -1971,7 +1961,7 @@
                 <w:noProof/>
                 <w:webHidden/>
               </w:rPr>
-              <w:t>8</w:t>
+              <w:t>9</w:t>
             </w:r>
             <w:r>
               <w:rPr>
@@ -1989,14 +1979,13 @@
               <w:tab w:val="left" w:pos="1320"/>
               <w:tab w:val="right" w:leader="dot" w:pos="8494"/>
             </w:tabs>
-            <w:spacing w:line="240" w:lineRule="auto"/>
             <w:rPr>
               <w:noProof/>
               <w:sz w:val="22"/>
               <w:lang w:eastAsia="it-IT"/>
             </w:rPr>
           </w:pPr>
-          <w:hyperlink w:anchor="_Toc466132718" w:history="1">
+          <w:hyperlink w:anchor="_Toc466303322" w:history="1">
             <w:r>
               <w:rPr>
                 <w:rStyle w:val="Collegamentoipertestuale"/>
@@ -2038,7 +2027,7 @@
                 <w:noProof/>
                 <w:webHidden/>
               </w:rPr>
-              <w:instrText xml:space="preserve"> PAGEREF _Toc466132718 \h </w:instrText>
+              <w:instrText xml:space="preserve"> PAGEREF _Toc466303322 \h </w:instrText>
             </w:r>
             <w:r>
               <w:rPr>
@@ -2058,7 +2047,7 @@
                 <w:noProof/>
                 <w:webHidden/>
               </w:rPr>
-              <w:t>9</w:t>
+              <w:t>10</w:t>
             </w:r>
             <w:r>
               <w:rPr>
@@ -2076,14 +2065,13 @@
               <w:tab w:val="left" w:pos="880"/>
               <w:tab w:val="right" w:leader="dot" w:pos="8494"/>
             </w:tabs>
-            <w:spacing w:line="240" w:lineRule="auto"/>
             <w:rPr>
               <w:noProof/>
               <w:sz w:val="22"/>
               <w:lang w:eastAsia="it-IT"/>
             </w:rPr>
           </w:pPr>
-          <w:hyperlink w:anchor="_Toc466132719" w:history="1">
+          <w:hyperlink w:anchor="_Toc466303323" w:history="1">
             <w:r>
               <w:rPr>
                 <w:rStyle w:val="Collegamentoipertestuale"/>
@@ -2125,7 +2113,7 @@
                 <w:noProof/>
                 <w:webHidden/>
               </w:rPr>
-              <w:instrText xml:space="preserve"> PAGEREF _Toc466132719 \h </w:instrText>
+              <w:instrText xml:space="preserve"> PAGEREF _Toc466303323 \h </w:instrText>
             </w:r>
             <w:r>
               <w:rPr>
@@ -2145,7 +2133,7 @@
                 <w:noProof/>
                 <w:webHidden/>
               </w:rPr>
-              <w:t>12</w:t>
+              <w:t>11</w:t>
             </w:r>
             <w:r>
               <w:rPr>
@@ -2163,14 +2151,13 @@
               <w:tab w:val="left" w:pos="880"/>
               <w:tab w:val="right" w:leader="dot" w:pos="8494"/>
             </w:tabs>
-            <w:spacing w:line="240" w:lineRule="auto"/>
             <w:rPr>
               <w:noProof/>
               <w:sz w:val="22"/>
               <w:lang w:eastAsia="it-IT"/>
             </w:rPr>
           </w:pPr>
-          <w:hyperlink w:anchor="_Toc466132720" w:history="1">
+          <w:hyperlink w:anchor="_Toc466303324" w:history="1">
             <w:r>
               <w:rPr>
                 <w:rStyle w:val="Collegamentoipertestuale"/>
@@ -2212,7 +2199,7 @@
                 <w:noProof/>
                 <w:webHidden/>
               </w:rPr>
-              <w:instrText xml:space="preserve"> PAGEREF _Toc466132720 \h </w:instrText>
+              <w:instrText xml:space="preserve"> PAGEREF _Toc466303324 \h </w:instrText>
             </w:r>
             <w:r>
               <w:rPr>
@@ -2250,14 +2237,13 @@
               <w:tab w:val="left" w:pos="1320"/>
               <w:tab w:val="right" w:leader="dot" w:pos="8494"/>
             </w:tabs>
-            <w:spacing w:line="240" w:lineRule="auto"/>
             <w:rPr>
               <w:noProof/>
               <w:sz w:val="22"/>
               <w:lang w:eastAsia="it-IT"/>
             </w:rPr>
           </w:pPr>
-          <w:hyperlink w:anchor="_Toc466132721" w:history="1">
+          <w:hyperlink w:anchor="_Toc466303325" w:history="1">
             <w:r>
               <w:rPr>
                 <w:rStyle w:val="Collegamentoipertestuale"/>
@@ -2299,7 +2285,7 @@
                 <w:noProof/>
                 <w:webHidden/>
               </w:rPr>
-              <w:instrText xml:space="preserve"> PAGEREF _Toc466132721 \h </w:instrText>
+              <w:instrText xml:space="preserve"> PAGEREF _Toc466303325 \h </w:instrText>
             </w:r>
             <w:r>
               <w:rPr>
@@ -2337,14 +2323,13 @@
               <w:tab w:val="left" w:pos="1320"/>
               <w:tab w:val="right" w:leader="dot" w:pos="8494"/>
             </w:tabs>
-            <w:spacing w:line="240" w:lineRule="auto"/>
             <w:rPr>
               <w:noProof/>
               <w:sz w:val="22"/>
               <w:lang w:eastAsia="it-IT"/>
             </w:rPr>
           </w:pPr>
-          <w:hyperlink w:anchor="_Toc466132722" w:history="1">
+          <w:hyperlink w:anchor="_Toc466303326" w:history="1">
             <w:r>
               <w:rPr>
                 <w:rStyle w:val="Collegamentoipertestuale"/>
@@ -2386,7 +2371,7 @@
                 <w:noProof/>
                 <w:webHidden/>
               </w:rPr>
-              <w:instrText xml:space="preserve"> PAGEREF _Toc466132722 \h </w:instrText>
+              <w:instrText xml:space="preserve"> PAGEREF _Toc466303326 \h </w:instrText>
             </w:r>
             <w:r>
               <w:rPr>
@@ -2424,14 +2409,13 @@
               <w:tab w:val="left" w:pos="1320"/>
               <w:tab w:val="right" w:leader="dot" w:pos="8494"/>
             </w:tabs>
-            <w:spacing w:line="240" w:lineRule="auto"/>
             <w:rPr>
               <w:noProof/>
               <w:sz w:val="22"/>
               <w:lang w:eastAsia="it-IT"/>
             </w:rPr>
           </w:pPr>
-          <w:hyperlink w:anchor="_Toc466132723" w:history="1">
+          <w:hyperlink w:anchor="_Toc466303327" w:history="1">
             <w:r>
               <w:rPr>
                 <w:rStyle w:val="Collegamentoipertestuale"/>
@@ -2473,7 +2457,7 @@
                 <w:noProof/>
                 <w:webHidden/>
               </w:rPr>
-              <w:instrText xml:space="preserve"> PAGEREF _Toc466132723 \h </w:instrText>
+              <w:instrText xml:space="preserve"> PAGEREF _Toc466303327 \h </w:instrText>
             </w:r>
             <w:r>
               <w:rPr>
@@ -2511,14 +2495,13 @@
               <w:tab w:val="left" w:pos="1320"/>
               <w:tab w:val="right" w:leader="dot" w:pos="8494"/>
             </w:tabs>
-            <w:spacing w:line="240" w:lineRule="auto"/>
             <w:rPr>
               <w:noProof/>
               <w:sz w:val="22"/>
               <w:lang w:eastAsia="it-IT"/>
             </w:rPr>
           </w:pPr>
-          <w:hyperlink w:anchor="_Toc466132724" w:history="1">
+          <w:hyperlink w:anchor="_Toc466303328" w:history="1">
             <w:r>
               <w:rPr>
                 <w:rStyle w:val="Collegamentoipertestuale"/>
@@ -2560,7 +2543,7 @@
                 <w:noProof/>
                 <w:webHidden/>
               </w:rPr>
-              <w:instrText xml:space="preserve"> PAGEREF _Toc466132724 \h </w:instrText>
+              <w:instrText xml:space="preserve"> PAGEREF _Toc466303328 \h </w:instrText>
             </w:r>
             <w:r>
               <w:rPr>
@@ -2598,14 +2581,13 @@
               <w:tab w:val="left" w:pos="1320"/>
               <w:tab w:val="right" w:leader="dot" w:pos="8494"/>
             </w:tabs>
-            <w:spacing w:line="240" w:lineRule="auto"/>
             <w:rPr>
               <w:noProof/>
               <w:sz w:val="22"/>
               <w:lang w:eastAsia="it-IT"/>
             </w:rPr>
           </w:pPr>
-          <w:hyperlink w:anchor="_Toc466132725" w:history="1">
+          <w:hyperlink w:anchor="_Toc466303329" w:history="1">
             <w:r>
               <w:rPr>
                 <w:rStyle w:val="Collegamentoipertestuale"/>
@@ -2647,7 +2629,7 @@
                 <w:noProof/>
                 <w:webHidden/>
               </w:rPr>
-              <w:instrText xml:space="preserve"> PAGEREF _Toc466132725 \h </w:instrText>
+              <w:instrText xml:space="preserve"> PAGEREF _Toc466303329 \h </w:instrText>
             </w:r>
             <w:r>
               <w:rPr>
@@ -2685,14 +2667,13 @@
               <w:tab w:val="left" w:pos="880"/>
               <w:tab w:val="right" w:leader="dot" w:pos="8494"/>
             </w:tabs>
-            <w:spacing w:line="240" w:lineRule="auto"/>
             <w:rPr>
               <w:noProof/>
               <w:sz w:val="22"/>
               <w:lang w:eastAsia="it-IT"/>
             </w:rPr>
           </w:pPr>
-          <w:hyperlink w:anchor="_Toc466132726" w:history="1">
+          <w:hyperlink w:anchor="_Toc466303330" w:history="1">
             <w:r>
               <w:rPr>
                 <w:rStyle w:val="Collegamentoipertestuale"/>
@@ -2734,7 +2715,7 @@
                 <w:noProof/>
                 <w:webHidden/>
               </w:rPr>
-              <w:instrText xml:space="preserve"> PAGEREF _Toc466132726 \h </w:instrText>
+              <w:instrText xml:space="preserve"> PAGEREF _Toc466303330 \h </w:instrText>
             </w:r>
             <w:r>
               <w:rPr>
@@ -2754,7 +2735,7 @@
                 <w:noProof/>
                 <w:webHidden/>
               </w:rPr>
-              <w:t>14</w:t>
+              <w:t>13</w:t>
             </w:r>
             <w:r>
               <w:rPr>
@@ -2771,14 +2752,13 @@
             <w:tabs>
               <w:tab w:val="left" w:pos="440"/>
             </w:tabs>
-            <w:spacing w:line="240" w:lineRule="auto"/>
             <w:rPr>
               <w:noProof/>
               <w:sz w:val="22"/>
               <w:lang w:eastAsia="it-IT"/>
             </w:rPr>
           </w:pPr>
-          <w:hyperlink w:anchor="_Toc466132727" w:history="1">
+          <w:hyperlink w:anchor="_Toc466303331" w:history="1">
             <w:r>
               <w:rPr>
                 <w:rStyle w:val="Collegamentoipertestuale"/>
@@ -2820,7 +2800,7 @@
                 <w:noProof/>
                 <w:webHidden/>
               </w:rPr>
-              <w:instrText xml:space="preserve"> PAGEREF _Toc466132727 \h </w:instrText>
+              <w:instrText xml:space="preserve"> PAGEREF _Toc466303331 \h </w:instrText>
             </w:r>
             <w:r>
               <w:rPr>
@@ -2858,14 +2838,13 @@
               <w:tab w:val="left" w:pos="880"/>
               <w:tab w:val="right" w:leader="dot" w:pos="8494"/>
             </w:tabs>
-            <w:spacing w:line="240" w:lineRule="auto"/>
             <w:rPr>
               <w:noProof/>
               <w:sz w:val="22"/>
               <w:lang w:eastAsia="it-IT"/>
             </w:rPr>
           </w:pPr>
-          <w:hyperlink w:anchor="_Toc466132728" w:history="1">
+          <w:hyperlink w:anchor="_Toc466303332" w:history="1">
             <w:r>
               <w:rPr>
                 <w:rStyle w:val="Collegamentoipertestuale"/>
@@ -2907,7 +2886,7 @@
                 <w:noProof/>
                 <w:webHidden/>
               </w:rPr>
-              <w:instrText xml:space="preserve"> PAGEREF _Toc466132728 \h </w:instrText>
+              <w:instrText xml:space="preserve"> PAGEREF _Toc466303332 \h </w:instrText>
             </w:r>
             <w:r>
               <w:rPr>
@@ -2945,14 +2924,13 @@
               <w:tab w:val="left" w:pos="1320"/>
               <w:tab w:val="right" w:leader="dot" w:pos="8494"/>
             </w:tabs>
-            <w:spacing w:line="240" w:lineRule="auto"/>
             <w:rPr>
               <w:noProof/>
               <w:sz w:val="22"/>
               <w:lang w:eastAsia="it-IT"/>
             </w:rPr>
           </w:pPr>
-          <w:hyperlink w:anchor="_Toc466132729" w:history="1">
+          <w:hyperlink w:anchor="_Toc466303333" w:history="1">
             <w:r>
               <w:rPr>
                 <w:rStyle w:val="Collegamentoipertestuale"/>
@@ -2994,7 +2972,7 @@
                 <w:noProof/>
                 <w:webHidden/>
               </w:rPr>
-              <w:instrText xml:space="preserve"> PAGEREF _Toc466132729 \h </w:instrText>
+              <w:instrText xml:space="preserve"> PAGEREF _Toc466303333 \h </w:instrText>
             </w:r>
             <w:r>
               <w:rPr>
@@ -3032,14 +3010,13 @@
               <w:tab w:val="left" w:pos="1320"/>
               <w:tab w:val="right" w:leader="dot" w:pos="8494"/>
             </w:tabs>
-            <w:spacing w:line="240" w:lineRule="auto"/>
             <w:rPr>
               <w:noProof/>
               <w:sz w:val="22"/>
               <w:lang w:eastAsia="it-IT"/>
             </w:rPr>
           </w:pPr>
-          <w:hyperlink w:anchor="_Toc466132730" w:history="1">
+          <w:hyperlink w:anchor="_Toc466303334" w:history="1">
             <w:r>
               <w:rPr>
                 <w:rStyle w:val="Collegamentoipertestuale"/>
@@ -3081,7 +3058,7 @@
                 <w:noProof/>
                 <w:webHidden/>
               </w:rPr>
-              <w:instrText xml:space="preserve"> PAGEREF _Toc466132730 \h </w:instrText>
+              <w:instrText xml:space="preserve"> PAGEREF _Toc466303334 \h </w:instrText>
             </w:r>
             <w:r>
               <w:rPr>
@@ -3119,14 +3096,13 @@
               <w:tab w:val="left" w:pos="1320"/>
               <w:tab w:val="right" w:leader="dot" w:pos="8494"/>
             </w:tabs>
-            <w:spacing w:line="240" w:lineRule="auto"/>
             <w:rPr>
               <w:noProof/>
               <w:sz w:val="22"/>
               <w:lang w:eastAsia="it-IT"/>
             </w:rPr>
           </w:pPr>
-          <w:hyperlink w:anchor="_Toc466132731" w:history="1">
+          <w:hyperlink w:anchor="_Toc466303335" w:history="1">
             <w:r>
               <w:rPr>
                 <w:rStyle w:val="Collegamentoipertestuale"/>
@@ -3168,7 +3144,7 @@
                 <w:noProof/>
                 <w:webHidden/>
               </w:rPr>
-              <w:instrText xml:space="preserve"> PAGEREF _Toc466132731 \h </w:instrText>
+              <w:instrText xml:space="preserve"> PAGEREF _Toc466303335 \h </w:instrText>
             </w:r>
             <w:r>
               <w:rPr>
@@ -3206,14 +3182,13 @@
               <w:tab w:val="left" w:pos="1320"/>
               <w:tab w:val="right" w:leader="dot" w:pos="8494"/>
             </w:tabs>
-            <w:spacing w:line="240" w:lineRule="auto"/>
             <w:rPr>
               <w:noProof/>
               <w:sz w:val="22"/>
               <w:lang w:eastAsia="it-IT"/>
             </w:rPr>
           </w:pPr>
-          <w:hyperlink w:anchor="_Toc466132732" w:history="1">
+          <w:hyperlink w:anchor="_Toc466303336" w:history="1">
             <w:r>
               <w:rPr>
                 <w:rStyle w:val="Collegamentoipertestuale"/>
@@ -3255,7 +3230,7 @@
                 <w:noProof/>
                 <w:webHidden/>
               </w:rPr>
-              <w:instrText xml:space="preserve"> PAGEREF _Toc466132732 \h </w:instrText>
+              <w:instrText xml:space="preserve"> PAGEREF _Toc466303336 \h </w:instrText>
             </w:r>
             <w:r>
               <w:rPr>
@@ -3293,14 +3268,13 @@
               <w:tab w:val="left" w:pos="880"/>
               <w:tab w:val="right" w:leader="dot" w:pos="8494"/>
             </w:tabs>
-            <w:spacing w:line="240" w:lineRule="auto"/>
             <w:rPr>
               <w:noProof/>
               <w:sz w:val="22"/>
               <w:lang w:eastAsia="it-IT"/>
             </w:rPr>
           </w:pPr>
-          <w:hyperlink w:anchor="_Toc466132733" w:history="1">
+          <w:hyperlink w:anchor="_Toc466303337" w:history="1">
             <w:r>
               <w:rPr>
                 <w:rStyle w:val="Collegamentoipertestuale"/>
@@ -3342,7 +3316,7 @@
                 <w:noProof/>
                 <w:webHidden/>
               </w:rPr>
-              <w:instrText xml:space="preserve"> PAGEREF _Toc466132733 \h </w:instrText>
+              <w:instrText xml:space="preserve"> PAGEREF _Toc466303337 \h </w:instrText>
             </w:r>
             <w:r>
               <w:rPr>
@@ -3380,14 +3354,13 @@
               <w:tab w:val="left" w:pos="1320"/>
               <w:tab w:val="right" w:leader="dot" w:pos="8494"/>
             </w:tabs>
-            <w:spacing w:line="240" w:lineRule="auto"/>
             <w:rPr>
               <w:noProof/>
               <w:sz w:val="22"/>
               <w:lang w:eastAsia="it-IT"/>
             </w:rPr>
           </w:pPr>
-          <w:hyperlink w:anchor="_Toc466132734" w:history="1">
+          <w:hyperlink w:anchor="_Toc466303338" w:history="1">
             <w:r>
               <w:rPr>
                 <w:rStyle w:val="Collegamentoipertestuale"/>
@@ -3429,7 +3402,7 @@
                 <w:noProof/>
                 <w:webHidden/>
               </w:rPr>
-              <w:instrText xml:space="preserve"> PAGEREF _Toc466132734 \h </w:instrText>
+              <w:instrText xml:space="preserve"> PAGEREF _Toc466303338 \h </w:instrText>
             </w:r>
             <w:r>
               <w:rPr>
@@ -3467,14 +3440,13 @@
               <w:tab w:val="left" w:pos="1320"/>
               <w:tab w:val="right" w:leader="dot" w:pos="8494"/>
             </w:tabs>
-            <w:spacing w:line="240" w:lineRule="auto"/>
             <w:rPr>
               <w:noProof/>
               <w:sz w:val="22"/>
               <w:lang w:eastAsia="it-IT"/>
             </w:rPr>
           </w:pPr>
-          <w:hyperlink w:anchor="_Toc466132735" w:history="1">
+          <w:hyperlink w:anchor="_Toc466303339" w:history="1">
             <w:r>
               <w:rPr>
                 <w:rStyle w:val="Collegamentoipertestuale"/>
@@ -3516,7 +3488,7 @@
                 <w:noProof/>
                 <w:webHidden/>
               </w:rPr>
-              <w:instrText xml:space="preserve"> PAGEREF _Toc466132735 \h </w:instrText>
+              <w:instrText xml:space="preserve"> PAGEREF _Toc466303339 \h </w:instrText>
             </w:r>
             <w:r>
               <w:rPr>
@@ -3554,14 +3526,13 @@
               <w:tab w:val="left" w:pos="1320"/>
               <w:tab w:val="right" w:leader="dot" w:pos="8494"/>
             </w:tabs>
-            <w:spacing w:line="240" w:lineRule="auto"/>
             <w:rPr>
               <w:noProof/>
               <w:sz w:val="22"/>
               <w:lang w:eastAsia="it-IT"/>
             </w:rPr>
           </w:pPr>
-          <w:hyperlink w:anchor="_Toc466132736" w:history="1">
+          <w:hyperlink w:anchor="_Toc466303340" w:history="1">
             <w:r>
               <w:rPr>
                 <w:rStyle w:val="Collegamentoipertestuale"/>
@@ -3603,7 +3574,7 @@
                 <w:noProof/>
                 <w:webHidden/>
               </w:rPr>
-              <w:instrText xml:space="preserve"> PAGEREF _Toc466132736 \h </w:instrText>
+              <w:instrText xml:space="preserve"> PAGEREF _Toc466303340 \h </w:instrText>
             </w:r>
             <w:r>
               <w:rPr>
@@ -3641,14 +3612,13 @@
               <w:tab w:val="left" w:pos="1320"/>
               <w:tab w:val="right" w:leader="dot" w:pos="8494"/>
             </w:tabs>
-            <w:spacing w:line="240" w:lineRule="auto"/>
             <w:rPr>
               <w:noProof/>
               <w:sz w:val="22"/>
               <w:lang w:eastAsia="it-IT"/>
             </w:rPr>
           </w:pPr>
-          <w:hyperlink w:anchor="_Toc466132737" w:history="1">
+          <w:hyperlink w:anchor="_Toc466303341" w:history="1">
             <w:r>
               <w:rPr>
                 <w:rStyle w:val="Collegamentoipertestuale"/>
@@ -3690,7 +3660,7 @@
                 <w:noProof/>
                 <w:webHidden/>
               </w:rPr>
-              <w:instrText xml:space="preserve"> PAGEREF _Toc466132737 \h </w:instrText>
+              <w:instrText xml:space="preserve"> PAGEREF _Toc466303341 \h </w:instrText>
             </w:r>
             <w:r>
               <w:rPr>
@@ -3728,14 +3698,13 @@
               <w:tab w:val="left" w:pos="1320"/>
               <w:tab w:val="right" w:leader="dot" w:pos="8494"/>
             </w:tabs>
-            <w:spacing w:line="240" w:lineRule="auto"/>
             <w:rPr>
               <w:noProof/>
               <w:sz w:val="22"/>
               <w:lang w:eastAsia="it-IT"/>
             </w:rPr>
           </w:pPr>
-          <w:hyperlink w:anchor="_Toc466132738" w:history="1">
+          <w:hyperlink w:anchor="_Toc466303342" w:history="1">
             <w:r>
               <w:rPr>
                 <w:rStyle w:val="Collegamentoipertestuale"/>
@@ -3756,7 +3725,7 @@
                 <w:rStyle w:val="Collegamentoipertestuale"/>
                 <w:noProof/>
               </w:rPr>
-              <w:t>Select car</w:t>
+              <w:t>Select car, View Car Status and Reserve Car</w:t>
             </w:r>
             <w:r>
               <w:rPr>
@@ -3777,7 +3746,7 @@
                 <w:noProof/>
                 <w:webHidden/>
               </w:rPr>
-              <w:instrText xml:space="preserve"> PAGEREF _Toc466132738 \h </w:instrText>
+              <w:instrText xml:space="preserve"> PAGEREF _Toc466303342 \h </w:instrText>
             </w:r>
             <w:r>
               <w:rPr>
@@ -3815,14 +3784,13 @@
               <w:tab w:val="left" w:pos="1320"/>
               <w:tab w:val="right" w:leader="dot" w:pos="8494"/>
             </w:tabs>
-            <w:spacing w:line="240" w:lineRule="auto"/>
             <w:rPr>
               <w:noProof/>
               <w:sz w:val="22"/>
               <w:lang w:eastAsia="it-IT"/>
             </w:rPr>
           </w:pPr>
-          <w:hyperlink w:anchor="_Toc466132739" w:history="1">
+          <w:hyperlink w:anchor="_Toc466303343" w:history="1">
             <w:r>
               <w:rPr>
                 <w:rStyle w:val="Collegamentoipertestuale"/>
@@ -3843,7 +3811,7 @@
                 <w:rStyle w:val="Collegamentoipertestuale"/>
                 <w:noProof/>
               </w:rPr>
-              <w:t>Reserve car</w:t>
+              <w:t>Delete reservation</w:t>
             </w:r>
             <w:r>
               <w:rPr>
@@ -3864,7 +3832,7 @@
                 <w:noProof/>
                 <w:webHidden/>
               </w:rPr>
-              <w:instrText xml:space="preserve"> PAGEREF _Toc466132739 \h </w:instrText>
+              <w:instrText xml:space="preserve"> PAGEREF _Toc466303343 \h </w:instrText>
             </w:r>
             <w:r>
               <w:rPr>
@@ -3902,14 +3870,13 @@
               <w:tab w:val="left" w:pos="1320"/>
               <w:tab w:val="right" w:leader="dot" w:pos="8494"/>
             </w:tabs>
-            <w:spacing w:line="240" w:lineRule="auto"/>
             <w:rPr>
               <w:noProof/>
               <w:sz w:val="22"/>
               <w:lang w:eastAsia="it-IT"/>
             </w:rPr>
           </w:pPr>
-          <w:hyperlink w:anchor="_Toc466132740" w:history="1">
+          <w:hyperlink w:anchor="_Toc466303344" w:history="1">
             <w:r>
               <w:rPr>
                 <w:rStyle w:val="Collegamentoipertestuale"/>
@@ -3930,7 +3897,7 @@
                 <w:rStyle w:val="Collegamentoipertestuale"/>
                 <w:noProof/>
               </w:rPr>
-              <w:t>Delete reservation</w:t>
+              <w:t>Unlock the car</w:t>
             </w:r>
             <w:r>
               <w:rPr>
@@ -3951,7 +3918,7 @@
                 <w:noProof/>
                 <w:webHidden/>
               </w:rPr>
-              <w:instrText xml:space="preserve"> PAGEREF _Toc466132740 \h </w:instrText>
+              <w:instrText xml:space="preserve"> PAGEREF _Toc466303344 \h </w:instrText>
             </w:r>
             <w:r>
               <w:rPr>
@@ -3971,7 +3938,7 @@
                 <w:noProof/>
                 <w:webHidden/>
               </w:rPr>
-              <w:t>21</w:t>
+              <w:t>22</w:t>
             </w:r>
             <w:r>
               <w:rPr>
@@ -3989,14 +3956,13 @@
               <w:tab w:val="left" w:pos="1320"/>
               <w:tab w:val="right" w:leader="dot" w:pos="8494"/>
             </w:tabs>
-            <w:spacing w:line="240" w:lineRule="auto"/>
             <w:rPr>
               <w:noProof/>
               <w:sz w:val="22"/>
               <w:lang w:eastAsia="it-IT"/>
             </w:rPr>
           </w:pPr>
-          <w:hyperlink w:anchor="_Toc466132741" w:history="1">
+          <w:hyperlink w:anchor="_Toc466303345" w:history="1">
             <w:r>
               <w:rPr>
                 <w:rStyle w:val="Collegamentoipertestuale"/>
@@ -4017,7 +3983,7 @@
                 <w:rStyle w:val="Collegamentoipertestuale"/>
                 <w:noProof/>
               </w:rPr>
-              <w:t>Unlock the car</w:t>
+              <w:t>View charge during the trip</w:t>
             </w:r>
             <w:r>
               <w:rPr>
@@ -4038,7 +4004,7 @@
                 <w:noProof/>
                 <w:webHidden/>
               </w:rPr>
-              <w:instrText xml:space="preserve"> PAGEREF _Toc466132741 \h </w:instrText>
+              <w:instrText xml:space="preserve"> PAGEREF _Toc466303345 \h </w:instrText>
             </w:r>
             <w:r>
               <w:rPr>
@@ -4058,7 +4024,7 @@
                 <w:noProof/>
                 <w:webHidden/>
               </w:rPr>
-              <w:t>22</w:t>
+              <w:t>23</w:t>
             </w:r>
             <w:r>
               <w:rPr>
@@ -4076,14 +4042,13 @@
               <w:tab w:val="left" w:pos="1320"/>
               <w:tab w:val="right" w:leader="dot" w:pos="8494"/>
             </w:tabs>
-            <w:spacing w:line="240" w:lineRule="auto"/>
             <w:rPr>
               <w:noProof/>
               <w:sz w:val="22"/>
               <w:lang w:eastAsia="it-IT"/>
             </w:rPr>
           </w:pPr>
-          <w:hyperlink w:anchor="_Toc466132742" w:history="1">
+          <w:hyperlink w:anchor="_Toc466303346" w:history="1">
             <w:r>
               <w:rPr>
                 <w:rStyle w:val="Collegamentoipertestuale"/>
@@ -4104,7 +4069,7 @@
                 <w:rStyle w:val="Collegamentoipertestuale"/>
                 <w:noProof/>
               </w:rPr>
-              <w:t>View car status</w:t>
+              <w:t>Enable “Money saving” option</w:t>
             </w:r>
             <w:r>
               <w:rPr>
@@ -4125,7 +4090,7 @@
                 <w:noProof/>
                 <w:webHidden/>
               </w:rPr>
-              <w:instrText xml:space="preserve"> PAGEREF _Toc466132742 \h </w:instrText>
+              <w:instrText xml:space="preserve"> PAGEREF _Toc466303346 \h </w:instrText>
             </w:r>
             <w:r>
               <w:rPr>
@@ -4145,7 +4110,7 @@
                 <w:noProof/>
                 <w:webHidden/>
               </w:rPr>
-              <w:t>22</w:t>
+              <w:t>24</w:t>
             </w:r>
             <w:r>
               <w:rPr>
@@ -4163,14 +4128,13 @@
               <w:tab w:val="left" w:pos="1320"/>
               <w:tab w:val="right" w:leader="dot" w:pos="8494"/>
             </w:tabs>
-            <w:spacing w:line="240" w:lineRule="auto"/>
             <w:rPr>
               <w:noProof/>
               <w:sz w:val="22"/>
               <w:lang w:eastAsia="it-IT"/>
             </w:rPr>
           </w:pPr>
-          <w:hyperlink w:anchor="_Toc466132743" w:history="1">
+          <w:hyperlink w:anchor="_Toc466303347" w:history="1">
             <w:r>
               <w:rPr>
                 <w:rStyle w:val="Collegamentoipertestuale"/>
@@ -4191,7 +4155,7 @@
                 <w:rStyle w:val="Collegamentoipertestuale"/>
                 <w:noProof/>
               </w:rPr>
-              <w:t>View charge during the trip</w:t>
+              <w:t>Plug-in the car in order to get the discount</w:t>
             </w:r>
             <w:r>
               <w:rPr>
@@ -4212,7 +4176,7 @@
                 <w:noProof/>
                 <w:webHidden/>
               </w:rPr>
-              <w:instrText xml:space="preserve"> PAGEREF _Toc466132743 \h </w:instrText>
+              <w:instrText xml:space="preserve"> PAGEREF _Toc466303347 \h </w:instrText>
             </w:r>
             <w:r>
               <w:rPr>
@@ -4232,7 +4196,7 @@
                 <w:noProof/>
                 <w:webHidden/>
               </w:rPr>
-              <w:t>23</w:t>
+              <w:t>25</w:t>
             </w:r>
             <w:r>
               <w:rPr>
@@ -4250,14 +4214,13 @@
               <w:tab w:val="left" w:pos="1320"/>
               <w:tab w:val="right" w:leader="dot" w:pos="8494"/>
             </w:tabs>
-            <w:spacing w:line="240" w:lineRule="auto"/>
             <w:rPr>
               <w:noProof/>
               <w:sz w:val="22"/>
               <w:lang w:eastAsia="it-IT"/>
             </w:rPr>
           </w:pPr>
-          <w:hyperlink w:anchor="_Toc466132744" w:history="1">
+          <w:hyperlink w:anchor="_Toc466303348" w:history="1">
             <w:r>
               <w:rPr>
                 <w:rStyle w:val="Collegamentoipertestuale"/>
@@ -4278,7 +4241,7 @@
                 <w:rStyle w:val="Collegamentoipertestuale"/>
                 <w:noProof/>
               </w:rPr>
-              <w:t>Enable “Money saving” option</w:t>
+              <w:t>Visualize “trip review”</w:t>
             </w:r>
             <w:r>
               <w:rPr>
@@ -4299,7 +4262,7 @@
                 <w:noProof/>
                 <w:webHidden/>
               </w:rPr>
-              <w:instrText xml:space="preserve"> PAGEREF _Toc466132744 \h </w:instrText>
+              <w:instrText xml:space="preserve"> PAGEREF _Toc466303348 \h </w:instrText>
             </w:r>
             <w:r>
               <w:rPr>
@@ -4319,7 +4282,7 @@
                 <w:noProof/>
                 <w:webHidden/>
               </w:rPr>
-              <w:t>24</w:t>
+              <w:t>26</w:t>
             </w:r>
             <w:r>
               <w:rPr>
@@ -4337,14 +4300,13 @@
               <w:tab w:val="left" w:pos="1320"/>
               <w:tab w:val="right" w:leader="dot" w:pos="8494"/>
             </w:tabs>
-            <w:spacing w:line="240" w:lineRule="auto"/>
             <w:rPr>
               <w:noProof/>
               <w:sz w:val="22"/>
               <w:lang w:eastAsia="it-IT"/>
             </w:rPr>
           </w:pPr>
-          <w:hyperlink w:anchor="_Toc466132745" w:history="1">
+          <w:hyperlink w:anchor="_Toc466303349" w:history="1">
             <w:r>
               <w:rPr>
                 <w:rStyle w:val="Collegamentoipertestuale"/>
@@ -4365,7 +4327,7 @@
                 <w:rStyle w:val="Collegamentoipertestuale"/>
                 <w:noProof/>
               </w:rPr>
-              <w:t>Plug-in the car in order to get the discount</w:t>
+              <w:t>Conclude the rent and pay</w:t>
             </w:r>
             <w:r>
               <w:rPr>
@@ -4386,7 +4348,7 @@
                 <w:noProof/>
                 <w:webHidden/>
               </w:rPr>
-              <w:instrText xml:space="preserve"> PAGEREF _Toc466132745 \h </w:instrText>
+              <w:instrText xml:space="preserve"> PAGEREF _Toc466303349 \h </w:instrText>
             </w:r>
             <w:r>
               <w:rPr>
@@ -4406,7 +4368,93 @@
                 <w:noProof/>
                 <w:webHidden/>
               </w:rPr>
-              <w:t>26</w:t>
+              <w:t>27</w:t>
+            </w:r>
+            <w:r>
+              <w:rPr>
+                <w:noProof/>
+                <w:webHidden/>
+              </w:rPr>
+              <w:fldChar w:fldCharType="end"/>
+            </w:r>
+          </w:hyperlink>
+        </w:p>
+        <w:p>
+          <w:pPr>
+            <w:pStyle w:val="Sommario2"/>
+            <w:tabs>
+              <w:tab w:val="left" w:pos="880"/>
+              <w:tab w:val="right" w:leader="dot" w:pos="8494"/>
+            </w:tabs>
+            <w:rPr>
+              <w:noProof/>
+              <w:sz w:val="22"/>
+              <w:lang w:eastAsia="it-IT"/>
+            </w:rPr>
+          </w:pPr>
+          <w:hyperlink w:anchor="_Toc466303350" w:history="1">
+            <w:r>
+              <w:rPr>
+                <w:rStyle w:val="Collegamentoipertestuale"/>
+                <w:noProof/>
+              </w:rPr>
+              <w:t>3.3</w:t>
+            </w:r>
+            <w:r>
+              <w:rPr>
+                <w:noProof/>
+                <w:sz w:val="22"/>
+                <w:lang w:eastAsia="it-IT"/>
+              </w:rPr>
+              <w:tab/>
+            </w:r>
+            <w:r>
+              <w:rPr>
+                <w:rStyle w:val="Collegamentoipertestuale"/>
+                <w:noProof/>
+              </w:rPr>
+              <w:t>Scenarios</w:t>
+            </w:r>
+            <w:r>
+              <w:rPr>
+                <w:noProof/>
+                <w:webHidden/>
+              </w:rPr>
+              <w:tab/>
+            </w:r>
+            <w:r>
+              <w:rPr>
+                <w:noProof/>
+                <w:webHidden/>
+              </w:rPr>
+              <w:fldChar w:fldCharType="begin"/>
+            </w:r>
+            <w:r>
+              <w:rPr>
+                <w:noProof/>
+                <w:webHidden/>
+              </w:rPr>
+              <w:instrText xml:space="preserve"> PAGEREF _Toc466303350 \h </w:instrText>
+            </w:r>
+            <w:r>
+              <w:rPr>
+                <w:noProof/>
+                <w:webHidden/>
+              </w:rPr>
+            </w:r>
+            <w:r>
+              <w:rPr>
+                <w:noProof/>
+                <w:webHidden/>
+              </w:rPr>
+              <w:fldChar w:fldCharType="separate"/>
+            </w:r>
+            <w:r>
+              <w:rPr>
+                <w:noProof/>
+                <w:webHidden/>
+              </w:rPr>
+              <w:t>28</w:t>
             </w:r>
             <w:r>
               <w:rPr>
@@ -4424,20 +4472,19 @@
               <w:tab w:val="left" w:pos="1320"/>
               <w:tab w:val="right" w:leader="dot" w:pos="8494"/>
             </w:tabs>
-            <w:spacing w:line="240" w:lineRule="auto"/>
             <w:rPr>
               <w:noProof/>
               <w:sz w:val="22"/>
               <w:lang w:eastAsia="it-IT"/>
             </w:rPr>
           </w:pPr>
-          <w:hyperlink w:anchor="_Toc466132746" w:history="1">
+          <w:hyperlink w:anchor="_Toc466303351" w:history="1">
             <w:r>
               <w:rPr>
                 <w:rStyle w:val="Collegamentoipertestuale"/>
                 <w:noProof/>
               </w:rPr>
-              <w:t>3.2.13</w:t>
+              <w:t>3.3.1</w:t>
             </w:r>
             <w:r>
               <w:rPr>
@@ -4452,7 +4499,7 @@
                 <w:rStyle w:val="Collegamentoipertestuale"/>
                 <w:noProof/>
               </w:rPr>
-              <w:t>Visualize “trip review”</w:t>
+              <w:t>SCENARIO 1: Sign in to the system</w:t>
             </w:r>
             <w:r>
               <w:rPr>
@@ -4473,7 +4520,7 @@
                 <w:noProof/>
                 <w:webHidden/>
               </w:rPr>
-              <w:instrText xml:space="preserve"> PAGEREF _Toc466132746 \h </w:instrText>
+              <w:instrText xml:space="preserve"> PAGEREF _Toc466303351 \h </w:instrText>
             </w:r>
             <w:r>
               <w:rPr>
@@ -4493,7 +4540,7 @@
                 <w:noProof/>
                 <w:webHidden/>
               </w:rPr>
-              <w:t>26</w:t>
+              <w:t>28</w:t>
             </w:r>
             <w:r>
               <w:rPr>
@@ -4511,20 +4558,19 @@
               <w:tab w:val="left" w:pos="1320"/>
               <w:tab w:val="right" w:leader="dot" w:pos="8494"/>
             </w:tabs>
-            <w:spacing w:line="240" w:lineRule="auto"/>
             <w:rPr>
               <w:noProof/>
               <w:sz w:val="22"/>
               <w:lang w:eastAsia="it-IT"/>
             </w:rPr>
           </w:pPr>
-          <w:hyperlink w:anchor="_Toc466132747" w:history="1">
+          <w:hyperlink w:anchor="_Toc466303352" w:history="1">
             <w:r>
               <w:rPr>
                 <w:rStyle w:val="Collegamentoipertestuale"/>
                 <w:noProof/>
               </w:rPr>
-              <w:t>3.2.14</w:t>
+              <w:t>3.3.2</w:t>
             </w:r>
             <w:r>
               <w:rPr>
@@ -4539,7 +4585,7 @@
                 <w:rStyle w:val="Collegamentoipertestuale"/>
                 <w:noProof/>
               </w:rPr>
-              <w:t>Conclude the rent and pay</w:t>
+              <w:t>SCENARIO 2: Discount because of 3 persons</w:t>
             </w:r>
             <w:r>
               <w:rPr>
@@ -4560,7 +4606,7 @@
                 <w:noProof/>
                 <w:webHidden/>
               </w:rPr>
-              <w:instrText xml:space="preserve"> PAGEREF _Toc466132747 \h </w:instrText>
+              <w:instrText xml:space="preserve"> PAGEREF _Toc466303352 \h </w:instrText>
             </w:r>
             <w:r>
               <w:rPr>
@@ -4580,7 +4626,437 @@
                 <w:noProof/>
                 <w:webHidden/>
               </w:rPr>
-              <w:t>27</w:t>
+              <w:t>28</w:t>
+            </w:r>
+            <w:r>
+              <w:rPr>
+                <w:noProof/>
+                <w:webHidden/>
+              </w:rPr>
+              <w:fldChar w:fldCharType="end"/>
+            </w:r>
+          </w:hyperlink>
+        </w:p>
+        <w:p>
+          <w:pPr>
+            <w:pStyle w:val="Sommario3"/>
+            <w:tabs>
+              <w:tab w:val="left" w:pos="1320"/>
+              <w:tab w:val="right" w:leader="dot" w:pos="8494"/>
+            </w:tabs>
+            <w:rPr>
+              <w:noProof/>
+              <w:sz w:val="22"/>
+              <w:lang w:eastAsia="it-IT"/>
+            </w:rPr>
+          </w:pPr>
+          <w:hyperlink w:anchor="_Toc466303353" w:history="1">
+            <w:r>
+              <w:rPr>
+                <w:rStyle w:val="Collegamentoipertestuale"/>
+                <w:noProof/>
+              </w:rPr>
+              <w:t>3.3.3</w:t>
+            </w:r>
+            <w:r>
+              <w:rPr>
+                <w:noProof/>
+                <w:sz w:val="22"/>
+                <w:lang w:eastAsia="it-IT"/>
+              </w:rPr>
+              <w:tab/>
+            </w:r>
+            <w:r>
+              <w:rPr>
+                <w:rStyle w:val="Collegamentoipertestuale"/>
+                <w:noProof/>
+              </w:rPr>
+              <w:t>SCENARIO 3: Decline reservation within one hour</w:t>
+            </w:r>
+            <w:r>
+              <w:rPr>
+                <w:noProof/>
+                <w:webHidden/>
+              </w:rPr>
+              <w:tab/>
+            </w:r>
+            <w:r>
+              <w:rPr>
+                <w:noProof/>
+                <w:webHidden/>
+              </w:rPr>
+              <w:fldChar w:fldCharType="begin"/>
+            </w:r>
+            <w:r>
+              <w:rPr>
+                <w:noProof/>
+                <w:webHidden/>
+              </w:rPr>
+              <w:instrText xml:space="preserve"> PAGEREF _Toc466303353 \h </w:instrText>
+            </w:r>
+            <w:r>
+              <w:rPr>
+                <w:noProof/>
+                <w:webHidden/>
+              </w:rPr>
+            </w:r>
+            <w:r>
+              <w:rPr>
+                <w:noProof/>
+                <w:webHidden/>
+              </w:rPr>
+              <w:fldChar w:fldCharType="separate"/>
+            </w:r>
+            <w:r>
+              <w:rPr>
+                <w:noProof/>
+                <w:webHidden/>
+              </w:rPr>
+              <w:t>29</w:t>
+            </w:r>
+            <w:r>
+              <w:rPr>
+                <w:noProof/>
+                <w:webHidden/>
+              </w:rPr>
+              <w:fldChar w:fldCharType="end"/>
+            </w:r>
+          </w:hyperlink>
+        </w:p>
+        <w:p>
+          <w:pPr>
+            <w:pStyle w:val="Sommario3"/>
+            <w:tabs>
+              <w:tab w:val="left" w:pos="1320"/>
+              <w:tab w:val="right" w:leader="dot" w:pos="8494"/>
+            </w:tabs>
+            <w:rPr>
+              <w:noProof/>
+              <w:sz w:val="22"/>
+              <w:lang w:eastAsia="it-IT"/>
+            </w:rPr>
+          </w:pPr>
+          <w:hyperlink w:anchor="_Toc466303354" w:history="1">
+            <w:r>
+              <w:rPr>
+                <w:rStyle w:val="Collegamentoipertestuale"/>
+                <w:noProof/>
+              </w:rPr>
+              <w:t>3.3.4</w:t>
+            </w:r>
+            <w:r>
+              <w:rPr>
+                <w:noProof/>
+                <w:sz w:val="22"/>
+                <w:lang w:eastAsia="it-IT"/>
+              </w:rPr>
+              <w:tab/>
+            </w:r>
+            <w:r>
+              <w:rPr>
+                <w:rStyle w:val="Collegamentoipertestuale"/>
+                <w:noProof/>
+              </w:rPr>
+              <w:t>SCENARIO 4: Reservation and fee</w:t>
+            </w:r>
+            <w:r>
+              <w:rPr>
+                <w:noProof/>
+                <w:webHidden/>
+              </w:rPr>
+              <w:tab/>
+            </w:r>
+            <w:r>
+              <w:rPr>
+                <w:noProof/>
+                <w:webHidden/>
+              </w:rPr>
+              <w:fldChar w:fldCharType="begin"/>
+            </w:r>
+            <w:r>
+              <w:rPr>
+                <w:noProof/>
+                <w:webHidden/>
+              </w:rPr>
+              <w:instrText xml:space="preserve"> PAGEREF _Toc466303354 \h </w:instrText>
+            </w:r>
+            <w:r>
+              <w:rPr>
+                <w:noProof/>
+                <w:webHidden/>
+              </w:rPr>
+            </w:r>
+            <w:r>
+              <w:rPr>
+                <w:noProof/>
+                <w:webHidden/>
+              </w:rPr>
+              <w:fldChar w:fldCharType="separate"/>
+            </w:r>
+            <w:r>
+              <w:rPr>
+                <w:noProof/>
+                <w:webHidden/>
+              </w:rPr>
+              <w:t>29</w:t>
+            </w:r>
+            <w:r>
+              <w:rPr>
+                <w:noProof/>
+                <w:webHidden/>
+              </w:rPr>
+              <w:fldChar w:fldCharType="end"/>
+            </w:r>
+          </w:hyperlink>
+        </w:p>
+        <w:p>
+          <w:pPr>
+            <w:pStyle w:val="Sommario3"/>
+            <w:tabs>
+              <w:tab w:val="left" w:pos="1320"/>
+              <w:tab w:val="right" w:leader="dot" w:pos="8494"/>
+            </w:tabs>
+            <w:rPr>
+              <w:noProof/>
+              <w:sz w:val="22"/>
+              <w:lang w:eastAsia="it-IT"/>
+            </w:rPr>
+          </w:pPr>
+          <w:hyperlink w:anchor="_Toc466303355" w:history="1">
+            <w:r>
+              <w:rPr>
+                <w:rStyle w:val="Collegamentoipertestuale"/>
+                <w:noProof/>
+              </w:rPr>
+              <w:t>3.3.5</w:t>
+            </w:r>
+            <w:r>
+              <w:rPr>
+                <w:noProof/>
+                <w:sz w:val="22"/>
+                <w:lang w:eastAsia="it-IT"/>
+              </w:rPr>
+              <w:tab/>
+            </w:r>
+            <w:r>
+              <w:rPr>
+                <w:rStyle w:val="Collegamentoipertestuale"/>
+                <w:noProof/>
+              </w:rPr>
+              <w:t>SCENARIO 5: Versatility of the service and discounts</w:t>
+            </w:r>
+            <w:r>
+              <w:rPr>
+                <w:noProof/>
+                <w:webHidden/>
+              </w:rPr>
+              <w:tab/>
+            </w:r>
+            <w:r>
+              <w:rPr>
+                <w:noProof/>
+                <w:webHidden/>
+              </w:rPr>
+              <w:fldChar w:fldCharType="begin"/>
+            </w:r>
+            <w:r>
+              <w:rPr>
+                <w:noProof/>
+                <w:webHidden/>
+              </w:rPr>
+              <w:instrText xml:space="preserve"> PAGEREF _Toc466303355 \h </w:instrText>
+            </w:r>
+            <w:r>
+              <w:rPr>
+                <w:noProof/>
+                <w:webHidden/>
+              </w:rPr>
+            </w:r>
+            <w:r>
+              <w:rPr>
+                <w:noProof/>
+                <w:webHidden/>
+              </w:rPr>
+              <w:fldChar w:fldCharType="separate"/>
+            </w:r>
+            <w:r>
+              <w:rPr>
+                <w:noProof/>
+                <w:webHidden/>
+              </w:rPr>
+              <w:t>29</w:t>
+            </w:r>
+            <w:r>
+              <w:rPr>
+                <w:noProof/>
+                <w:webHidden/>
+              </w:rPr>
+              <w:fldChar w:fldCharType="end"/>
+            </w:r>
+          </w:hyperlink>
+        </w:p>
+        <w:p>
+          <w:pPr>
+            <w:pStyle w:val="Sommario3"/>
+            <w:tabs>
+              <w:tab w:val="left" w:pos="1320"/>
+              <w:tab w:val="right" w:leader="dot" w:pos="8494"/>
+            </w:tabs>
+            <w:rPr>
+              <w:noProof/>
+              <w:sz w:val="22"/>
+              <w:lang w:eastAsia="it-IT"/>
+            </w:rPr>
+          </w:pPr>
+          <w:hyperlink w:anchor="_Toc466303356" w:history="1">
+            <w:r>
+              <w:rPr>
+                <w:rStyle w:val="Collegamentoipertestuale"/>
+                <w:noProof/>
+              </w:rPr>
+              <w:t>3.3.6</w:t>
+            </w:r>
+            <w:r>
+              <w:rPr>
+                <w:noProof/>
+                <w:sz w:val="22"/>
+                <w:lang w:eastAsia="it-IT"/>
+              </w:rPr>
+              <w:tab/>
+            </w:r>
+            <w:r>
+              <w:rPr>
+                <w:rStyle w:val="Collegamentoipertestuale"/>
+                <w:noProof/>
+              </w:rPr>
+              <w:t>SCENARIO 6: Charge because of low battery level</w:t>
+            </w:r>
+            <w:r>
+              <w:rPr>
+                <w:noProof/>
+                <w:webHidden/>
+              </w:rPr>
+              <w:tab/>
+            </w:r>
+            <w:r>
+              <w:rPr>
+                <w:noProof/>
+                <w:webHidden/>
+              </w:rPr>
+              <w:fldChar w:fldCharType="begin"/>
+            </w:r>
+            <w:r>
+              <w:rPr>
+                <w:noProof/>
+                <w:webHidden/>
+              </w:rPr>
+              <w:instrText xml:space="preserve"> PAGEREF _Toc466303356 \h </w:instrText>
+            </w:r>
+            <w:r>
+              <w:rPr>
+                <w:noProof/>
+                <w:webHidden/>
+              </w:rPr>
+            </w:r>
+            <w:r>
+              <w:rPr>
+                <w:noProof/>
+                <w:webHidden/>
+              </w:rPr>
+              <w:fldChar w:fldCharType="separate"/>
+            </w:r>
+            <w:r>
+              <w:rPr>
+                <w:noProof/>
+                <w:webHidden/>
+              </w:rPr>
+              <w:t>30</w:t>
+            </w:r>
+            <w:r>
+              <w:rPr>
+                <w:noProof/>
+                <w:webHidden/>
+              </w:rPr>
+              <w:fldChar w:fldCharType="end"/>
+            </w:r>
+          </w:hyperlink>
+        </w:p>
+        <w:p>
+          <w:pPr>
+            <w:pStyle w:val="Sommario3"/>
+            <w:tabs>
+              <w:tab w:val="left" w:pos="1320"/>
+              <w:tab w:val="right" w:leader="dot" w:pos="8494"/>
+            </w:tabs>
+            <w:rPr>
+              <w:noProof/>
+              <w:sz w:val="22"/>
+              <w:lang w:eastAsia="it-IT"/>
+            </w:rPr>
+          </w:pPr>
+          <w:hyperlink w:anchor="_Toc466303357" w:history="1">
+            <w:r>
+              <w:rPr>
+                <w:rStyle w:val="Collegamentoipertestuale"/>
+                <w:noProof/>
+              </w:rPr>
+              <w:t>3.3.7</w:t>
+            </w:r>
+            <w:r>
+              <w:rPr>
+                <w:noProof/>
+                <w:sz w:val="22"/>
+                <w:lang w:eastAsia="it-IT"/>
+              </w:rPr>
+              <w:tab/>
+            </w:r>
+            <w:r>
+              <w:rPr>
+                <w:rStyle w:val="Collegamentoipertestuale"/>
+                <w:noProof/>
+              </w:rPr>
+              <w:t>SCENARIO 7: Money Saving Option</w:t>
+            </w:r>
+            <w:r>
+              <w:rPr>
+                <w:noProof/>
+                <w:webHidden/>
+              </w:rPr>
+              <w:tab/>
+            </w:r>
+            <w:r>
+              <w:rPr>
+                <w:noProof/>
+                <w:webHidden/>
+              </w:rPr>
+              <w:fldChar w:fldCharType="begin"/>
+            </w:r>
+            <w:r>
+              <w:rPr>
+                <w:noProof/>
+                <w:webHidden/>
+              </w:rPr>
+              <w:instrText xml:space="preserve"> PAGEREF _Toc466303357 \h </w:instrText>
+            </w:r>
+            <w:r>
+              <w:rPr>
+                <w:noProof/>
+                <w:webHidden/>
+              </w:rPr>
+            </w:r>
+            <w:r>
+              <w:rPr>
+                <w:noProof/>
+                <w:webHidden/>
+              </w:rPr>
+              <w:fldChar w:fldCharType="separate"/>
+            </w:r>
+            <w:r>
+              <w:rPr>
+                <w:noProof/>
+                <w:webHidden/>
+              </w:rPr>
+              <w:t>30</w:t>
             </w:r>
             <w:r>
               <w:rPr>
@@ -4598,20 +5074,19 @@
               <w:tab w:val="left" w:pos="880"/>
               <w:tab w:val="right" w:leader="dot" w:pos="8494"/>
             </w:tabs>
-            <w:spacing w:line="240" w:lineRule="auto"/>
             <w:rPr>
               <w:noProof/>
               <w:sz w:val="22"/>
               <w:lang w:eastAsia="it-IT"/>
             </w:rPr>
           </w:pPr>
-          <w:hyperlink w:anchor="_Toc466132748" w:history="1">
+          <w:hyperlink w:anchor="_Toc466303358" w:history="1">
             <w:r>
               <w:rPr>
                 <w:rStyle w:val="Collegamentoipertestuale"/>
                 <w:noProof/>
               </w:rPr>
-              <w:t>3.3</w:t>
+              <w:t>3.4</w:t>
             </w:r>
             <w:r>
               <w:rPr>
@@ -4626,7 +5101,7 @@
                 <w:rStyle w:val="Collegamentoipertestuale"/>
                 <w:noProof/>
               </w:rPr>
-              <w:t>Scenarios</w:t>
+              <w:t>Class Diagram</w:t>
             </w:r>
             <w:r>
               <w:rPr>
@@ -4647,7 +5122,7 @@
                 <w:noProof/>
                 <w:webHidden/>
               </w:rPr>
-              <w:instrText xml:space="preserve"> PAGEREF _Toc466132748 \h </w:instrText>
+              <w:instrText xml:space="preserve"> PAGEREF _Toc466303358 \h </w:instrText>
             </w:r>
             <w:r>
               <w:rPr>
@@ -4667,7 +5142,7 @@
                 <w:noProof/>
                 <w:webHidden/>
               </w:rPr>
-              <w:t>28</w:t>
+              <w:t>31</w:t>
             </w:r>
             <w:r>
               <w:rPr>
@@ -4685,20 +5160,19 @@
               <w:tab w:val="left" w:pos="880"/>
               <w:tab w:val="right" w:leader="dot" w:pos="8494"/>
             </w:tabs>
-            <w:spacing w:line="240" w:lineRule="auto"/>
             <w:rPr>
               <w:noProof/>
               <w:sz w:val="22"/>
               <w:lang w:eastAsia="it-IT"/>
             </w:rPr>
           </w:pPr>
-          <w:hyperlink w:anchor="_Toc466132749" w:history="1">
+          <w:hyperlink w:anchor="_Toc466303359" w:history="1">
             <w:r>
               <w:rPr>
                 <w:rStyle w:val="Collegamentoipertestuale"/>
                 <w:noProof/>
               </w:rPr>
-              <w:t>3.4</w:t>
+              <w:t>3.5</w:t>
             </w:r>
             <w:r>
               <w:rPr>
@@ -4713,7 +5187,7 @@
                 <w:rStyle w:val="Collegamentoipertestuale"/>
                 <w:noProof/>
               </w:rPr>
-              <w:t>Class Diagram</w:t>
+              <w:t>Sequence Diagrams</w:t>
             </w:r>
             <w:r>
               <w:rPr>
@@ -4734,7 +5208,7 @@
                 <w:noProof/>
                 <w:webHidden/>
               </w:rPr>
-              <w:instrText xml:space="preserve"> PAGEREF _Toc466132749 \h </w:instrText>
+              <w:instrText xml:space="preserve"> PAGEREF _Toc466303359 \h </w:instrText>
             </w:r>
             <w:r>
               <w:rPr>
@@ -4754,7 +5228,7 @@
                 <w:noProof/>
                 <w:webHidden/>
               </w:rPr>
-              <w:t>31</w:t>
+              <w:t>32</w:t>
             </w:r>
             <w:r>
               <w:rPr>
@@ -4772,20 +5246,19 @@
               <w:tab w:val="left" w:pos="880"/>
               <w:tab w:val="right" w:leader="dot" w:pos="8494"/>
             </w:tabs>
-            <w:spacing w:line="240" w:lineRule="auto"/>
             <w:rPr>
               <w:noProof/>
               <w:sz w:val="22"/>
               <w:lang w:eastAsia="it-IT"/>
             </w:rPr>
           </w:pPr>
-          <w:hyperlink w:anchor="_Toc466132750" w:history="1">
+          <w:hyperlink w:anchor="_Toc466303360" w:history="1">
             <w:r>
               <w:rPr>
                 <w:rStyle w:val="Collegamentoipertestuale"/>
                 <w:noProof/>
               </w:rPr>
-              <w:t>3.5</w:t>
+              <w:t>3.6</w:t>
             </w:r>
             <w:r>
               <w:rPr>
@@ -4800,7 +5273,7 @@
                 <w:rStyle w:val="Collegamentoipertestuale"/>
                 <w:noProof/>
               </w:rPr>
-              <w:t>Sequence Diagrams</w:t>
+              <w:t>Activity Diagrams</w:t>
             </w:r>
             <w:r>
               <w:rPr>
@@ -4821,7 +5294,7 @@
                 <w:noProof/>
                 <w:webHidden/>
               </w:rPr>
-              <w:instrText xml:space="preserve"> PAGEREF _Toc466132750 \h </w:instrText>
+              <w:instrText xml:space="preserve"> PAGEREF _Toc466303360 \h </w:instrText>
             </w:r>
             <w:r>
               <w:rPr>
@@ -4841,7 +5314,7 @@
                 <w:noProof/>
                 <w:webHidden/>
               </w:rPr>
-              <w:t>31</w:t>
+              <w:t>35</w:t>
             </w:r>
             <w:r>
               <w:rPr>
@@ -4859,20 +5332,19 @@
               <w:tab w:val="left" w:pos="880"/>
               <w:tab w:val="right" w:leader="dot" w:pos="8494"/>
             </w:tabs>
-            <w:spacing w:line="240" w:lineRule="auto"/>
             <w:rPr>
               <w:noProof/>
               <w:sz w:val="22"/>
               <w:lang w:eastAsia="it-IT"/>
             </w:rPr>
           </w:pPr>
-          <w:hyperlink w:anchor="_Toc466132751" w:history="1">
+          <w:hyperlink w:anchor="_Toc466303361" w:history="1">
             <w:r>
               <w:rPr>
                 <w:rStyle w:val="Collegamentoipertestuale"/>
                 <w:noProof/>
               </w:rPr>
-              <w:t>3.6</w:t>
+              <w:t>3.7</w:t>
             </w:r>
             <w:r>
               <w:rPr>
@@ -4887,7 +5359,7 @@
                 <w:rStyle w:val="Collegamentoipertestuale"/>
                 <w:noProof/>
               </w:rPr>
-              <w:t>Activity Diagrams</w:t>
+              <w:t>State Diagrams</w:t>
             </w:r>
             <w:r>
               <w:rPr>
@@ -4908,7 +5380,7 @@
                 <w:noProof/>
                 <w:webHidden/>
               </w:rPr>
-              <w:instrText xml:space="preserve"> PAGEREF _Toc466132751 \h </w:instrText>
+              <w:instrText xml:space="preserve"> PAGEREF _Toc466303361 \h </w:instrText>
             </w:r>
             <w:r>
               <w:rPr>
@@ -4928,7 +5400,7 @@
                 <w:noProof/>
                 <w:webHidden/>
               </w:rPr>
-              <w:t>31</w:t>
+              <w:t>37</w:t>
             </w:r>
             <w:r>
               <w:rPr>
@@ -4946,20 +5418,19 @@
               <w:tab w:val="left" w:pos="880"/>
               <w:tab w:val="right" w:leader="dot" w:pos="8494"/>
             </w:tabs>
-            <w:spacing w:line="240" w:lineRule="auto"/>
             <w:rPr>
               <w:noProof/>
               <w:sz w:val="22"/>
               <w:lang w:eastAsia="it-IT"/>
             </w:rPr>
           </w:pPr>
-          <w:hyperlink w:anchor="_Toc466132752" w:history="1">
+          <w:hyperlink w:anchor="_Toc466303362" w:history="1">
             <w:r>
               <w:rPr>
                 <w:rStyle w:val="Collegamentoipertestuale"/>
                 <w:noProof/>
               </w:rPr>
-              <w:t>3.7</w:t>
+              <w:t>3.8</w:t>
             </w:r>
             <w:r>
               <w:rPr>
@@ -4974,7 +5445,7 @@
                 <w:rStyle w:val="Collegamentoipertestuale"/>
                 <w:noProof/>
               </w:rPr>
-              <w:t>State Diagrams</w:t>
+              <w:t>Software System Requirements</w:t>
             </w:r>
             <w:r>
               <w:rPr>
@@ -4995,7 +5466,7 @@
                 <w:noProof/>
                 <w:webHidden/>
               </w:rPr>
-              <w:instrText xml:space="preserve"> PAGEREF _Toc466132752 \h </w:instrText>
+              <w:instrText xml:space="preserve"> PAGEREF _Toc466303362 \h </w:instrText>
             </w:r>
             <w:r>
               <w:rPr>
@@ -5015,7 +5486,351 @@
                 <w:noProof/>
                 <w:webHidden/>
               </w:rPr>
-              <w:t>31</w:t>
+              <w:t>38</w:t>
+            </w:r>
+            <w:r>
+              <w:rPr>
+                <w:noProof/>
+                <w:webHidden/>
+              </w:rPr>
+              <w:fldChar w:fldCharType="end"/>
+            </w:r>
+          </w:hyperlink>
+        </w:p>
+        <w:p>
+          <w:pPr>
+            <w:pStyle w:val="Sommario3"/>
+            <w:tabs>
+              <w:tab w:val="left" w:pos="1320"/>
+              <w:tab w:val="right" w:leader="dot" w:pos="8494"/>
+            </w:tabs>
+            <w:rPr>
+              <w:noProof/>
+              <w:sz w:val="22"/>
+              <w:lang w:eastAsia="it-IT"/>
+            </w:rPr>
+          </w:pPr>
+          <w:hyperlink w:anchor="_Toc466303363" w:history="1">
+            <w:r>
+              <w:rPr>
+                <w:rStyle w:val="Collegamentoipertestuale"/>
+                <w:noProof/>
+              </w:rPr>
+              <w:t>3.8.1</w:t>
+            </w:r>
+            <w:r>
+              <w:rPr>
+                <w:noProof/>
+                <w:sz w:val="22"/>
+                <w:lang w:eastAsia="it-IT"/>
+              </w:rPr>
+              <w:tab/>
+            </w:r>
+            <w:r>
+              <w:rPr>
+                <w:rStyle w:val="Collegamentoipertestuale"/>
+                <w:noProof/>
+              </w:rPr>
+              <w:t>Availability</w:t>
+            </w:r>
+            <w:r>
+              <w:rPr>
+                <w:noProof/>
+                <w:webHidden/>
+              </w:rPr>
+              <w:tab/>
+            </w:r>
+            <w:r>
+              <w:rPr>
+                <w:noProof/>
+                <w:webHidden/>
+              </w:rPr>
+              <w:fldChar w:fldCharType="begin"/>
+            </w:r>
+            <w:r>
+              <w:rPr>
+                <w:noProof/>
+                <w:webHidden/>
+              </w:rPr>
+              <w:instrText xml:space="preserve"> PAGEREF _Toc466303363 \h </w:instrText>
+            </w:r>
+            <w:r>
+              <w:rPr>
+                <w:noProof/>
+                <w:webHidden/>
+              </w:rPr>
+            </w:r>
+            <w:r>
+              <w:rPr>
+                <w:noProof/>
+                <w:webHidden/>
+              </w:rPr>
+              <w:fldChar w:fldCharType="separate"/>
+            </w:r>
+            <w:r>
+              <w:rPr>
+                <w:noProof/>
+                <w:webHidden/>
+              </w:rPr>
+              <w:t>38</w:t>
+            </w:r>
+            <w:r>
+              <w:rPr>
+                <w:noProof/>
+                <w:webHidden/>
+              </w:rPr>
+              <w:fldChar w:fldCharType="end"/>
+            </w:r>
+          </w:hyperlink>
+        </w:p>
+        <w:p>
+          <w:pPr>
+            <w:pStyle w:val="Sommario3"/>
+            <w:tabs>
+              <w:tab w:val="left" w:pos="1320"/>
+              <w:tab w:val="right" w:leader="dot" w:pos="8494"/>
+            </w:tabs>
+            <w:rPr>
+              <w:noProof/>
+              <w:sz w:val="22"/>
+              <w:lang w:eastAsia="it-IT"/>
+            </w:rPr>
+          </w:pPr>
+          <w:hyperlink w:anchor="_Toc466303364" w:history="1">
+            <w:r>
+              <w:rPr>
+                <w:rStyle w:val="Collegamentoipertestuale"/>
+                <w:noProof/>
+              </w:rPr>
+              <w:t>3.8.2</w:t>
+            </w:r>
+            <w:r>
+              <w:rPr>
+                <w:noProof/>
+                <w:sz w:val="22"/>
+                <w:lang w:eastAsia="it-IT"/>
+              </w:rPr>
+              <w:tab/>
+            </w:r>
+            <w:r>
+              <w:rPr>
+                <w:rStyle w:val="Collegamentoipertestuale"/>
+                <w:noProof/>
+              </w:rPr>
+              <w:t>Security</w:t>
+            </w:r>
+            <w:r>
+              <w:rPr>
+                <w:noProof/>
+                <w:webHidden/>
+              </w:rPr>
+              <w:tab/>
+            </w:r>
+            <w:r>
+              <w:rPr>
+                <w:noProof/>
+                <w:webHidden/>
+              </w:rPr>
+              <w:fldChar w:fldCharType="begin"/>
+            </w:r>
+            <w:r>
+              <w:rPr>
+                <w:noProof/>
+                <w:webHidden/>
+              </w:rPr>
+              <w:instrText xml:space="preserve"> PAGEREF _Toc466303364 \h </w:instrText>
+            </w:r>
+            <w:r>
+              <w:rPr>
+                <w:noProof/>
+                <w:webHidden/>
+              </w:rPr>
+            </w:r>
+            <w:r>
+              <w:rPr>
+                <w:noProof/>
+                <w:webHidden/>
+              </w:rPr>
+              <w:fldChar w:fldCharType="separate"/>
+            </w:r>
+            <w:r>
+              <w:rPr>
+                <w:noProof/>
+                <w:webHidden/>
+              </w:rPr>
+              <w:t>38</w:t>
+            </w:r>
+            <w:r>
+              <w:rPr>
+                <w:noProof/>
+                <w:webHidden/>
+              </w:rPr>
+              <w:fldChar w:fldCharType="end"/>
+            </w:r>
+          </w:hyperlink>
+        </w:p>
+        <w:p>
+          <w:pPr>
+            <w:pStyle w:val="Sommario3"/>
+            <w:tabs>
+              <w:tab w:val="left" w:pos="1320"/>
+              <w:tab w:val="right" w:leader="dot" w:pos="8494"/>
+            </w:tabs>
+            <w:rPr>
+              <w:noProof/>
+              <w:sz w:val="22"/>
+              <w:lang w:eastAsia="it-IT"/>
+            </w:rPr>
+          </w:pPr>
+          <w:hyperlink w:anchor="_Toc466303365" w:history="1">
+            <w:r>
+              <w:rPr>
+                <w:rStyle w:val="Collegamentoipertestuale"/>
+                <w:noProof/>
+              </w:rPr>
+              <w:t>3.8.3</w:t>
+            </w:r>
+            <w:r>
+              <w:rPr>
+                <w:noProof/>
+                <w:sz w:val="22"/>
+                <w:lang w:eastAsia="it-IT"/>
+              </w:rPr>
+              <w:tab/>
+            </w:r>
+            <w:r>
+              <w:rPr>
+                <w:rStyle w:val="Collegamentoipertestuale"/>
+                <w:noProof/>
+              </w:rPr>
+              <w:t>Maintainability</w:t>
+            </w:r>
+            <w:r>
+              <w:rPr>
+                <w:noProof/>
+                <w:webHidden/>
+              </w:rPr>
+              <w:tab/>
+            </w:r>
+            <w:r>
+              <w:rPr>
+                <w:noProof/>
+                <w:webHidden/>
+              </w:rPr>
+              <w:fldChar w:fldCharType="begin"/>
+            </w:r>
+            <w:r>
+              <w:rPr>
+                <w:noProof/>
+                <w:webHidden/>
+              </w:rPr>
+              <w:instrText xml:space="preserve"> PAGEREF _Toc466303365 \h </w:instrText>
+            </w:r>
+            <w:r>
+              <w:rPr>
+                <w:noProof/>
+                <w:webHidden/>
+              </w:rPr>
+            </w:r>
+            <w:r>
+              <w:rPr>
+                <w:noProof/>
+                <w:webHidden/>
+              </w:rPr>
+              <w:fldChar w:fldCharType="separate"/>
+            </w:r>
+            <w:r>
+              <w:rPr>
+                <w:noProof/>
+                <w:webHidden/>
+              </w:rPr>
+              <w:t>38</w:t>
+            </w:r>
+            <w:r>
+              <w:rPr>
+                <w:noProof/>
+                <w:webHidden/>
+              </w:rPr>
+              <w:fldChar w:fldCharType="end"/>
+            </w:r>
+          </w:hyperlink>
+        </w:p>
+        <w:p>
+          <w:pPr>
+            <w:pStyle w:val="Sommario3"/>
+            <w:tabs>
+              <w:tab w:val="left" w:pos="1320"/>
+              <w:tab w:val="right" w:leader="dot" w:pos="8494"/>
+            </w:tabs>
+            <w:rPr>
+              <w:noProof/>
+              <w:sz w:val="22"/>
+              <w:lang w:eastAsia="it-IT"/>
+            </w:rPr>
+          </w:pPr>
+          <w:hyperlink w:anchor="_Toc466303366" w:history="1">
+            <w:r>
+              <w:rPr>
+                <w:rStyle w:val="Collegamentoipertestuale"/>
+                <w:noProof/>
+              </w:rPr>
+              <w:t>3.8.4</w:t>
+            </w:r>
+            <w:r>
+              <w:rPr>
+                <w:noProof/>
+                <w:sz w:val="22"/>
+                <w:lang w:eastAsia="it-IT"/>
+              </w:rPr>
+              <w:tab/>
+            </w:r>
+            <w:r>
+              <w:rPr>
+                <w:rStyle w:val="Collegamentoipertestuale"/>
+                <w:noProof/>
+              </w:rPr>
+              <w:t>Portability</w:t>
+            </w:r>
+            <w:r>
+              <w:rPr>
+                <w:noProof/>
+                <w:webHidden/>
+              </w:rPr>
+              <w:tab/>
+            </w:r>
+            <w:r>
+              <w:rPr>
+                <w:noProof/>
+                <w:webHidden/>
+              </w:rPr>
+              <w:fldChar w:fldCharType="begin"/>
+            </w:r>
+            <w:r>
+              <w:rPr>
+                <w:noProof/>
+                <w:webHidden/>
+              </w:rPr>
+              <w:instrText xml:space="preserve"> PAGEREF _Toc466303366 \h </w:instrText>
+            </w:r>
+            <w:r>
+              <w:rPr>
+                <w:noProof/>
+                <w:webHidden/>
+              </w:rPr>
+            </w:r>
+            <w:r>
+              <w:rPr>
+                <w:noProof/>
+                <w:webHidden/>
+              </w:rPr>
+              <w:fldChar w:fldCharType="separate"/>
+            </w:r>
+            <w:r>
+              <w:rPr>
+                <w:noProof/>
+                <w:webHidden/>
+              </w:rPr>
+              <w:t>38</w:t>
             </w:r>
             <w:r>
               <w:rPr>
@@ -5033,20 +5848,19 @@
               <w:tab w:val="left" w:pos="880"/>
               <w:tab w:val="right" w:leader="dot" w:pos="8494"/>
             </w:tabs>
-            <w:spacing w:line="240" w:lineRule="auto"/>
             <w:rPr>
               <w:noProof/>
               <w:sz w:val="22"/>
               <w:lang w:eastAsia="it-IT"/>
             </w:rPr>
           </w:pPr>
-          <w:hyperlink w:anchor="_Toc466132753" w:history="1">
+          <w:hyperlink w:anchor="_Toc466303367" w:history="1">
             <w:r>
               <w:rPr>
                 <w:rStyle w:val="Collegamentoipertestuale"/>
                 <w:noProof/>
               </w:rPr>
-              <w:t>3.8</w:t>
+              <w:t>3.9</w:t>
             </w:r>
             <w:r>
               <w:rPr>
@@ -5061,7 +5875,7 @@
                 <w:rStyle w:val="Collegamentoipertestuale"/>
                 <w:noProof/>
               </w:rPr>
-              <w:t>Software System Requirements</w:t>
+              <w:t>Alloy</w:t>
             </w:r>
             <w:r>
               <w:rPr>
@@ -5082,7 +5896,7 @@
                 <w:noProof/>
                 <w:webHidden/>
               </w:rPr>
-              <w:instrText xml:space="preserve"> PAGEREF _Toc466132753 \h </w:instrText>
+              <w:instrText xml:space="preserve"> PAGEREF _Toc466303367 \h </w:instrText>
             </w:r>
             <w:r>
               <w:rPr>
@@ -5102,7 +5916,7 @@
                 <w:noProof/>
                 <w:webHidden/>
               </w:rPr>
-              <w:t>31</w:t>
+              <w:t>39</w:t>
             </w:r>
             <w:r>
               <w:rPr>
@@ -5120,20 +5934,19 @@
               <w:tab w:val="left" w:pos="1320"/>
               <w:tab w:val="right" w:leader="dot" w:pos="8494"/>
             </w:tabs>
-            <w:spacing w:line="240" w:lineRule="auto"/>
             <w:rPr>
               <w:noProof/>
               <w:sz w:val="22"/>
               <w:lang w:eastAsia="it-IT"/>
             </w:rPr>
           </w:pPr>
-          <w:hyperlink w:anchor="_Toc466132754" w:history="1">
+          <w:hyperlink w:anchor="_Toc466303368" w:history="1">
             <w:r>
               <w:rPr>
                 <w:rStyle w:val="Collegamentoipertestuale"/>
                 <w:noProof/>
               </w:rPr>
-              <w:t>3.8.1</w:t>
+              <w:t>3.9.1</w:t>
             </w:r>
             <w:r>
               <w:rPr>
@@ -5148,7 +5961,7 @@
                 <w:rStyle w:val="Collegamentoipertestuale"/>
                 <w:noProof/>
               </w:rPr>
-              <w:t>Availability</w:t>
+              <w:t>Alloy Modelling</w:t>
             </w:r>
             <w:r>
               <w:rPr>
@@ -5169,7 +5982,7 @@
                 <w:noProof/>
                 <w:webHidden/>
               </w:rPr>
-              <w:instrText xml:space="preserve"> PAGEREF _Toc466132754 \h </w:instrText>
+              <w:instrText xml:space="preserve"> PAGEREF _Toc466303368 \h </w:instrText>
             </w:r>
             <w:r>
               <w:rPr>
@@ -5189,7 +6002,7 @@
                 <w:noProof/>
                 <w:webHidden/>
               </w:rPr>
-              <w:t>31</w:t>
+              <w:t>39</w:t>
             </w:r>
             <w:r>
               <w:rPr>
@@ -5207,20 +6020,19 @@
               <w:tab w:val="left" w:pos="1320"/>
               <w:tab w:val="right" w:leader="dot" w:pos="8494"/>
             </w:tabs>
-            <w:spacing w:line="240" w:lineRule="auto"/>
             <w:rPr>
               <w:noProof/>
               <w:sz w:val="22"/>
               <w:lang w:eastAsia="it-IT"/>
             </w:rPr>
           </w:pPr>
-          <w:hyperlink w:anchor="_Toc466132755" w:history="1">
+          <w:hyperlink w:anchor="_Toc466303369" w:history="1">
             <w:r>
               <w:rPr>
                 <w:rStyle w:val="Collegamentoipertestuale"/>
                 <w:noProof/>
               </w:rPr>
-              <w:t>3.8.2</w:t>
+              <w:t>3.9.2</w:t>
             </w:r>
             <w:r>
               <w:rPr>
@@ -5235,7 +6047,7 @@
                 <w:rStyle w:val="Collegamentoipertestuale"/>
                 <w:noProof/>
               </w:rPr>
-              <w:t>Security</w:t>
+              <w:t>Results</w:t>
             </w:r>
             <w:r>
               <w:rPr>
@@ -5256,7 +6068,7 @@
                 <w:noProof/>
                 <w:webHidden/>
               </w:rPr>
-              <w:instrText xml:space="preserve"> PAGEREF _Toc466132755 \h </w:instrText>
+              <w:instrText xml:space="preserve"> PAGEREF _Toc466303369 \h </w:instrText>
             </w:r>
             <w:r>
               <w:rPr>
@@ -5276,7 +6088,7 @@
                 <w:noProof/>
                 <w:webHidden/>
               </w:rPr>
-              <w:t>31</w:t>
+              <w:t>39</w:t>
             </w:r>
             <w:r>
               <w:rPr>
@@ -5294,20 +6106,19 @@
               <w:tab w:val="left" w:pos="1320"/>
               <w:tab w:val="right" w:leader="dot" w:pos="8494"/>
             </w:tabs>
-            <w:spacing w:line="240" w:lineRule="auto"/>
             <w:rPr>
               <w:noProof/>
               <w:sz w:val="22"/>
               <w:lang w:eastAsia="it-IT"/>
             </w:rPr>
           </w:pPr>
-          <w:hyperlink w:anchor="_Toc466132756" w:history="1">
+          <w:hyperlink w:anchor="_Toc466303370" w:history="1">
             <w:r>
               <w:rPr>
                 <w:rStyle w:val="Collegamentoipertestuale"/>
                 <w:noProof/>
               </w:rPr>
-              <w:t>3.8.3</w:t>
+              <w:t>3.9.3</w:t>
             </w:r>
             <w:r>
               <w:rPr>
@@ -5322,7 +6133,7 @@
                 <w:rStyle w:val="Collegamentoipertestuale"/>
                 <w:noProof/>
               </w:rPr>
-              <w:t>Maintainability</w:t>
+              <w:t>World Generated</w:t>
             </w:r>
             <w:r>
               <w:rPr>
@@ -5343,7 +6154,7 @@
                 <w:noProof/>
                 <w:webHidden/>
               </w:rPr>
-              <w:instrText xml:space="preserve"> PAGEREF _Toc466132756 \h </w:instrText>
+              <w:instrText xml:space="preserve"> PAGEREF _Toc466303370 \h </w:instrText>
             </w:r>
             <w:r>
               <w:rPr>
@@ -5363,442 +6174,7 @@
                 <w:noProof/>
                 <w:webHidden/>
               </w:rPr>
-              <w:t>31</w:t>
-            </w:r>
-            <w:r>
-              <w:rPr>
-                <w:noProof/>
-                <w:webHidden/>
-              </w:rPr>
-              <w:fldChar w:fldCharType="end"/>
-            </w:r>
-          </w:hyperlink>
-        </w:p>
-        <w:p>
-          <w:pPr>
-            <w:pStyle w:val="Sommario3"/>
-            <w:tabs>
-              <w:tab w:val="left" w:pos="1320"/>
-              <w:tab w:val="right" w:leader="dot" w:pos="8494"/>
-            </w:tabs>
-            <w:spacing w:line="240" w:lineRule="auto"/>
-            <w:rPr>
-              <w:noProof/>
-              <w:sz w:val="22"/>
-              <w:lang w:eastAsia="it-IT"/>
-            </w:rPr>
-          </w:pPr>
-          <w:hyperlink w:anchor="_Toc466132757" w:history="1">
-            <w:r>
-              <w:rPr>
-                <w:rStyle w:val="Collegamentoipertestuale"/>
-                <w:noProof/>
-              </w:rPr>
-              <w:t>3.8.4</w:t>
-            </w:r>
-            <w:r>
-              <w:rPr>
-                <w:noProof/>
-                <w:sz w:val="22"/>
-                <w:lang w:eastAsia="it-IT"/>
-              </w:rPr>
-              <w:tab/>
-            </w:r>
-            <w:r>
-              <w:rPr>
-                <w:rStyle w:val="Collegamentoipertestuale"/>
-                <w:noProof/>
-              </w:rPr>
-              <w:t>Portability</w:t>
-            </w:r>
-            <w:r>
-              <w:rPr>
-                <w:noProof/>
-                <w:webHidden/>
-              </w:rPr>
-              <w:tab/>
-            </w:r>
-            <w:r>
-              <w:rPr>
-                <w:noProof/>
-                <w:webHidden/>
-              </w:rPr>
-              <w:fldChar w:fldCharType="begin"/>
-            </w:r>
-            <w:r>
-              <w:rPr>
-                <w:noProof/>
-                <w:webHidden/>
-              </w:rPr>
-              <w:instrText xml:space="preserve"> PAGEREF _Toc466132757 \h </w:instrText>
-            </w:r>
-            <w:r>
-              <w:rPr>
-                <w:noProof/>
-                <w:webHidden/>
-              </w:rPr>
-            </w:r>
-            <w:r>
-              <w:rPr>
-                <w:noProof/>
-                <w:webHidden/>
-              </w:rPr>
-              <w:fldChar w:fldCharType="separate"/>
-            </w:r>
-            <w:r>
-              <w:rPr>
-                <w:noProof/>
-                <w:webHidden/>
-              </w:rPr>
-              <w:t>32</w:t>
-            </w:r>
-            <w:r>
-              <w:rPr>
-                <w:noProof/>
-                <w:webHidden/>
-              </w:rPr>
-              <w:fldChar w:fldCharType="end"/>
-            </w:r>
-          </w:hyperlink>
-        </w:p>
-        <w:p>
-          <w:pPr>
-            <w:pStyle w:val="Sommario2"/>
-            <w:tabs>
-              <w:tab w:val="left" w:pos="880"/>
-              <w:tab w:val="right" w:leader="dot" w:pos="8494"/>
-            </w:tabs>
-            <w:spacing w:line="240" w:lineRule="auto"/>
-            <w:rPr>
-              <w:noProof/>
-              <w:sz w:val="22"/>
-              <w:lang w:eastAsia="it-IT"/>
-            </w:rPr>
-          </w:pPr>
-          <w:hyperlink w:anchor="_Toc466132758" w:history="1">
-            <w:r>
-              <w:rPr>
-                <w:rStyle w:val="Collegamentoipertestuale"/>
-                <w:noProof/>
-              </w:rPr>
-              <w:t>3.9</w:t>
-            </w:r>
-            <w:r>
-              <w:rPr>
-                <w:noProof/>
-                <w:sz w:val="22"/>
-                <w:lang w:eastAsia="it-IT"/>
-              </w:rPr>
-              <w:tab/>
-            </w:r>
-            <w:r>
-              <w:rPr>
-                <w:rStyle w:val="Collegamentoipertestuale"/>
-                <w:noProof/>
-              </w:rPr>
-              <w:t>Alloy</w:t>
-            </w:r>
-            <w:r>
-              <w:rPr>
-                <w:noProof/>
-                <w:webHidden/>
-              </w:rPr>
-              <w:tab/>
-            </w:r>
-            <w:r>
-              <w:rPr>
-                <w:noProof/>
-                <w:webHidden/>
-              </w:rPr>
-              <w:fldChar w:fldCharType="begin"/>
-            </w:r>
-            <w:r>
-              <w:rPr>
-                <w:noProof/>
-                <w:webHidden/>
-              </w:rPr>
-              <w:instrText xml:space="preserve"> PAGEREF _Toc466132758 \h </w:instrText>
-            </w:r>
-            <w:r>
-              <w:rPr>
-                <w:noProof/>
-                <w:webHidden/>
-              </w:rPr>
-            </w:r>
-            <w:r>
-              <w:rPr>
-                <w:noProof/>
-                <w:webHidden/>
-              </w:rPr>
-              <w:fldChar w:fldCharType="separate"/>
-            </w:r>
-            <w:r>
-              <w:rPr>
-                <w:noProof/>
-                <w:webHidden/>
-              </w:rPr>
-              <w:t>32</w:t>
-            </w:r>
-            <w:r>
-              <w:rPr>
-                <w:noProof/>
-                <w:webHidden/>
-              </w:rPr>
-              <w:fldChar w:fldCharType="end"/>
-            </w:r>
-          </w:hyperlink>
-        </w:p>
-        <w:p>
-          <w:pPr>
-            <w:pStyle w:val="Sommario3"/>
-            <w:tabs>
-              <w:tab w:val="left" w:pos="1320"/>
-              <w:tab w:val="right" w:leader="dot" w:pos="8494"/>
-            </w:tabs>
-            <w:spacing w:line="240" w:lineRule="auto"/>
-            <w:rPr>
-              <w:noProof/>
-              <w:sz w:val="22"/>
-              <w:lang w:eastAsia="it-IT"/>
-            </w:rPr>
-          </w:pPr>
-          <w:hyperlink w:anchor="_Toc466132759" w:history="1">
-            <w:r>
-              <w:rPr>
-                <w:rStyle w:val="Collegamentoipertestuale"/>
-                <w:noProof/>
-              </w:rPr>
-              <w:t>3.9.1</w:t>
-            </w:r>
-            <w:r>
-              <w:rPr>
-                <w:noProof/>
-                <w:sz w:val="22"/>
-                <w:lang w:eastAsia="it-IT"/>
-              </w:rPr>
-              <w:tab/>
-            </w:r>
-            <w:r>
-              <w:rPr>
-                <w:rStyle w:val="Collegamentoipertestuale"/>
-                <w:noProof/>
-              </w:rPr>
-              <w:t>Alloy Modelling</w:t>
-            </w:r>
-            <w:r>
-              <w:rPr>
-                <w:noProof/>
-                <w:webHidden/>
-              </w:rPr>
-              <w:tab/>
-            </w:r>
-            <w:r>
-              <w:rPr>
-                <w:noProof/>
-                <w:webHidden/>
-              </w:rPr>
-              <w:fldChar w:fldCharType="begin"/>
-            </w:r>
-            <w:r>
-              <w:rPr>
-                <w:noProof/>
-                <w:webHidden/>
-              </w:rPr>
-              <w:instrText xml:space="preserve"> PAGEREF _Toc466132759 \h </w:instrText>
-            </w:r>
-            <w:r>
-              <w:rPr>
-                <w:noProof/>
-                <w:webHidden/>
-              </w:rPr>
-            </w:r>
-            <w:r>
-              <w:rPr>
-                <w:noProof/>
-                <w:webHidden/>
-              </w:rPr>
-              <w:fldChar w:fldCharType="separate"/>
-            </w:r>
-            <w:r>
-              <w:rPr>
-                <w:noProof/>
-                <w:webHidden/>
-              </w:rPr>
-              <w:t>32</w:t>
-            </w:r>
-            <w:r>
-              <w:rPr>
-                <w:noProof/>
-                <w:webHidden/>
-              </w:rPr>
-              <w:fldChar w:fldCharType="end"/>
-            </w:r>
-          </w:hyperlink>
-        </w:p>
-        <w:p>
-          <w:pPr>
-            <w:pStyle w:val="Sommario3"/>
-            <w:tabs>
-              <w:tab w:val="left" w:pos="1320"/>
-              <w:tab w:val="right" w:leader="dot" w:pos="8494"/>
-            </w:tabs>
-            <w:spacing w:line="240" w:lineRule="auto"/>
-            <w:rPr>
-              <w:noProof/>
-              <w:sz w:val="22"/>
-              <w:lang w:eastAsia="it-IT"/>
-            </w:rPr>
-          </w:pPr>
-          <w:hyperlink w:anchor="_Toc466132760" w:history="1">
-            <w:r>
-              <w:rPr>
-                <w:rStyle w:val="Collegamentoipertestuale"/>
-                <w:noProof/>
-              </w:rPr>
-              <w:t>3.9.2</w:t>
-            </w:r>
-            <w:r>
-              <w:rPr>
-                <w:noProof/>
-                <w:sz w:val="22"/>
-                <w:lang w:eastAsia="it-IT"/>
-              </w:rPr>
-              <w:tab/>
-            </w:r>
-            <w:r>
-              <w:rPr>
-                <w:rStyle w:val="Collegamentoipertestuale"/>
-                <w:noProof/>
-              </w:rPr>
-              <w:t>Results</w:t>
-            </w:r>
-            <w:r>
-              <w:rPr>
-                <w:noProof/>
-                <w:webHidden/>
-              </w:rPr>
-              <w:tab/>
-            </w:r>
-            <w:r>
-              <w:rPr>
-                <w:noProof/>
-                <w:webHidden/>
-              </w:rPr>
-              <w:fldChar w:fldCharType="begin"/>
-            </w:r>
-            <w:r>
-              <w:rPr>
-                <w:noProof/>
-                <w:webHidden/>
-              </w:rPr>
-              <w:instrText xml:space="preserve"> PAGEREF _Toc466132760 \h </w:instrText>
-            </w:r>
-            <w:r>
-              <w:rPr>
-                <w:noProof/>
-                <w:webHidden/>
-              </w:rPr>
-            </w:r>
-            <w:r>
-              <w:rPr>
-                <w:noProof/>
-                <w:webHidden/>
-              </w:rPr>
-              <w:fldChar w:fldCharType="separate"/>
-            </w:r>
-            <w:r>
-              <w:rPr>
-                <w:noProof/>
-                <w:webHidden/>
-              </w:rPr>
-              <w:t>32</w:t>
-            </w:r>
-            <w:r>
-              <w:rPr>
-                <w:noProof/>
-                <w:webHidden/>
-              </w:rPr>
-              <w:fldChar w:fldCharType="end"/>
-            </w:r>
-          </w:hyperlink>
-        </w:p>
-        <w:p>
-          <w:pPr>
-            <w:pStyle w:val="Sommario3"/>
-            <w:tabs>
-              <w:tab w:val="left" w:pos="1320"/>
-              <w:tab w:val="right" w:leader="dot" w:pos="8494"/>
-            </w:tabs>
-            <w:spacing w:line="240" w:lineRule="auto"/>
-            <w:rPr>
-              <w:noProof/>
-              <w:sz w:val="22"/>
-              <w:lang w:eastAsia="it-IT"/>
-            </w:rPr>
-          </w:pPr>
-          <w:hyperlink w:anchor="_Toc466132761" w:history="1">
-            <w:r>
-              <w:rPr>
-                <w:rStyle w:val="Collegamentoipertestuale"/>
-                <w:noProof/>
-              </w:rPr>
-              <w:t>3.9.3</w:t>
-            </w:r>
-            <w:r>
-              <w:rPr>
-                <w:noProof/>
-                <w:sz w:val="22"/>
-                <w:lang w:eastAsia="it-IT"/>
-              </w:rPr>
-              <w:tab/>
-            </w:r>
-            <w:r>
-              <w:rPr>
-                <w:rStyle w:val="Collegamentoipertestuale"/>
-                <w:noProof/>
-              </w:rPr>
-              <w:t>World Generated</w:t>
-            </w:r>
-            <w:r>
-              <w:rPr>
-                <w:noProof/>
-                <w:webHidden/>
-              </w:rPr>
-              <w:tab/>
-            </w:r>
-            <w:r>
-              <w:rPr>
-                <w:noProof/>
-                <w:webHidden/>
-              </w:rPr>
-              <w:fldChar w:fldCharType="begin"/>
-            </w:r>
-            <w:r>
-              <w:rPr>
-                <w:noProof/>
-                <w:webHidden/>
-              </w:rPr>
-              <w:instrText xml:space="preserve"> PAGEREF _Toc466132761 \h </w:instrText>
-            </w:r>
-            <w:r>
-              <w:rPr>
-                <w:noProof/>
-                <w:webHidden/>
-              </w:rPr>
-            </w:r>
-            <w:r>
-              <w:rPr>
-                <w:noProof/>
-                <w:webHidden/>
-              </w:rPr>
-              <w:fldChar w:fldCharType="separate"/>
-            </w:r>
-            <w:r>
-              <w:rPr>
-                <w:noProof/>
-                <w:webHidden/>
-              </w:rPr>
-              <w:t>32</w:t>
+              <w:t>39</w:t>
             </w:r>
             <w:r>
               <w:rPr>
@@ -5815,14 +6191,13 @@
             <w:tabs>
               <w:tab w:val="left" w:pos="440"/>
             </w:tabs>
-            <w:spacing w:line="240" w:lineRule="auto"/>
             <w:rPr>
               <w:noProof/>
               <w:sz w:val="22"/>
               <w:lang w:eastAsia="it-IT"/>
             </w:rPr>
           </w:pPr>
-          <w:hyperlink w:anchor="_Toc466132762" w:history="1">
+          <w:hyperlink w:anchor="_Toc466303371" w:history="1">
             <w:r>
               <w:rPr>
                 <w:rStyle w:val="Collegamentoipertestuale"/>
@@ -5864,7 +6239,7 @@
                 <w:noProof/>
                 <w:webHidden/>
               </w:rPr>
-              <w:instrText xml:space="preserve"> PAGEREF _Toc466132762 \h </w:instrText>
+              <w:instrText xml:space="preserve"> PAGEREF _Toc466303371 \h </w:instrText>
             </w:r>
             <w:r>
               <w:rPr>
@@ -5884,7 +6259,7 @@
                 <w:noProof/>
                 <w:webHidden/>
               </w:rPr>
-              <w:t>32</w:t>
+              <w:t>39</w:t>
             </w:r>
             <w:r>
               <w:rPr>
@@ -5915,16 +6290,24 @@
     </w:sdt>
     <w:p>
       <w:pPr>
-        <w:rPr>
-          <w:lang w:val="en-GB"/>
-        </w:rPr>
-      </w:pPr>
+        <w:spacing w:line="259" w:lineRule="auto"/>
+        <w:jc w:val="left"/>
+        <w:rPr>
+          <w:lang w:val="en-GB"/>
+        </w:rPr>
+      </w:pPr>
+      <w:r>
+        <w:rPr>
+          <w:lang w:val="en-GB"/>
+        </w:rPr>
+        <w:br w:type="page"/>
+      </w:r>
     </w:p>
     <w:p>
       <w:pPr>
         <w:pStyle w:val="Titolo1"/>
       </w:pPr>
-      <w:bookmarkStart w:id="1" w:name="_Toc466132704"/>
+      <w:bookmarkStart w:id="1" w:name="_Toc466303308"/>
       <w:r>
         <w:lastRenderedPageBreak/>
         <w:t>Introduction</w:t>
@@ -5935,7 +6318,7 @@
       <w:pPr>
         <w:pStyle w:val="Titolo2"/>
       </w:pPr>
-      <w:bookmarkStart w:id="2" w:name="_Toc466132705"/>
+      <w:bookmarkStart w:id="2" w:name="_Toc466303309"/>
       <w:r>
         <w:t>Purpose</w:t>
       </w:r>
@@ -5999,7 +6382,7 @@
       <w:pPr>
         <w:pStyle w:val="Titolo2"/>
       </w:pPr>
-      <w:bookmarkStart w:id="3" w:name="_Toc466132706"/>
+      <w:bookmarkStart w:id="3" w:name="_Toc466303310"/>
       <w:r>
         <w:t>Scope</w:t>
       </w:r>
@@ -6180,7 +6563,7 @@
       <w:pPr>
         <w:pStyle w:val="Titolo2"/>
       </w:pPr>
-      <w:bookmarkStart w:id="4" w:name="_Toc466132707"/>
+      <w:bookmarkStart w:id="4" w:name="_Toc466303311"/>
       <w:r>
         <w:t>Goals</w:t>
       </w:r>
@@ -6387,7 +6770,7 @@
       <w:pPr>
         <w:pStyle w:val="Titolo2"/>
       </w:pPr>
-      <w:bookmarkStart w:id="5" w:name="_Toc466132708"/>
+      <w:bookmarkStart w:id="5" w:name="_Toc466303312"/>
       <w:r>
         <w:lastRenderedPageBreak/>
         <w:t>Actors</w:t>
@@ -6517,7 +6900,7 @@
       <w:r>
         <w:t xml:space="preserve">  </w:t>
       </w:r>
-      <w:bookmarkStart w:id="6" w:name="_Toc466132709"/>
+      <w:bookmarkStart w:id="6" w:name="_Toc466303313"/>
       <w:r>
         <w:t>Definitions, acronyms,</w:t>
       </w:r>
@@ -6533,7 +6916,7 @@
       <w:pPr>
         <w:pStyle w:val="Titolo3"/>
       </w:pPr>
-      <w:bookmarkStart w:id="7" w:name="_Toc466132710"/>
+      <w:bookmarkStart w:id="7" w:name="_Toc466303314"/>
       <w:r>
         <w:t>Definition</w:t>
       </w:r>
@@ -6839,7 +7222,7 @@
       <w:pPr>
         <w:pStyle w:val="Titolo3"/>
       </w:pPr>
-      <w:bookmarkStart w:id="8" w:name="_Toc466132711"/>
+      <w:bookmarkStart w:id="8" w:name="_Toc466303315"/>
       <w:r>
         <w:t>A</w:t>
       </w:r>
@@ -6963,7 +7346,7 @@
       <w:pPr>
         <w:pStyle w:val="Titolo2"/>
       </w:pPr>
-      <w:bookmarkStart w:id="9" w:name="_Toc466132712"/>
+      <w:bookmarkStart w:id="9" w:name="_Toc466303316"/>
       <w:r>
         <w:lastRenderedPageBreak/>
         <w:t>Stakeholders</w:t>
@@ -6982,12 +7365,14 @@
         </w:rPr>
         <w:t xml:space="preserve">If the </w:t>
       </w:r>
+      <w:proofErr w:type="spellStart"/>
       <w:r>
         <w:rPr>
           <w:lang w:val="en-GB"/>
         </w:rPr>
         <w:t>PowerEnjoy</w:t>
       </w:r>
+      <w:proofErr w:type="spellEnd"/>
       <w:r>
         <w:rPr>
           <w:lang w:val="en-GB"/>
@@ -7196,7 +7581,7 @@
       <w:pPr>
         <w:pStyle w:val="Titolo2"/>
       </w:pPr>
-      <w:bookmarkStart w:id="10" w:name="_Toc466132713"/>
+      <w:bookmarkStart w:id="10" w:name="_Toc466303317"/>
       <w:r>
         <w:t>Reference documents</w:t>
       </w:r>
@@ -7244,21 +7629,40 @@
     </w:p>
     <w:p>
       <w:pPr>
+        <w:spacing w:line="259" w:lineRule="auto"/>
+        <w:jc w:val="left"/>
         <w:rPr>
           <w:rFonts w:eastAsia="Times New Roman"/>
           <w:lang w:val="en-GB" w:eastAsia="it-IT"/>
         </w:rPr>
       </w:pPr>
+      <w:r>
+        <w:rPr>
+          <w:rFonts w:eastAsia="Times New Roman"/>
+          <w:lang w:val="en-GB" w:eastAsia="it-IT"/>
+        </w:rPr>
+        <w:br w:type="page"/>
+      </w:r>
+    </w:p>
+    <w:p>
+      <w:pPr>
+        <w:rPr>
+          <w:rFonts w:eastAsia="Times New Roman"/>
+          <w:lang w:val="en-GB" w:eastAsia="it-IT"/>
+        </w:rPr>
+      </w:pPr>
+      <w:bookmarkStart w:id="11" w:name="_GoBack"/>
+      <w:bookmarkEnd w:id="11"/>
     </w:p>
     <w:p>
       <w:pPr>
         <w:pStyle w:val="Titolo2"/>
       </w:pPr>
-      <w:bookmarkStart w:id="11" w:name="_Toc466132714"/>
+      <w:bookmarkStart w:id="12" w:name="_Toc466303318"/>
       <w:r>
         <w:t>Overview</w:t>
       </w:r>
-      <w:bookmarkEnd w:id="11"/>
+      <w:bookmarkEnd w:id="12"/>
     </w:p>
     <w:p>
       <w:pPr>
@@ -7316,7 +7720,6 @@
           <w:bCs/>
           <w:lang w:val="en-GB"/>
         </w:rPr>
-        <w:lastRenderedPageBreak/>
         <w:t>Overall description</w:t>
       </w:r>
       <w:r>
@@ -7423,22 +7826,22 @@
       <w:pPr>
         <w:pStyle w:val="Titolo1"/>
       </w:pPr>
-      <w:bookmarkStart w:id="12" w:name="_Toc466132715"/>
+      <w:bookmarkStart w:id="13" w:name="_Toc466303319"/>
       <w:r>
         <w:lastRenderedPageBreak/>
         <w:t>Overall description</w:t>
       </w:r>
-      <w:bookmarkEnd w:id="12"/>
+      <w:bookmarkEnd w:id="13"/>
     </w:p>
     <w:p>
       <w:pPr>
         <w:pStyle w:val="Titolo2"/>
       </w:pPr>
-      <w:bookmarkStart w:id="13" w:name="_Toc466132716"/>
+      <w:bookmarkStart w:id="14" w:name="_Toc466303320"/>
       <w:r>
         <w:t>Product perspective</w:t>
       </w:r>
-      <w:bookmarkEnd w:id="13"/>
+      <w:bookmarkEnd w:id="14"/>
     </w:p>
     <w:p>
       <w:pPr>
@@ -7631,11 +8034,11 @@
       <w:pPr>
         <w:pStyle w:val="Titolo2"/>
       </w:pPr>
-      <w:bookmarkStart w:id="14" w:name="_Toc466132717"/>
+      <w:bookmarkStart w:id="15" w:name="_Toc466303321"/>
       <w:r>
         <w:t>Product functions</w:t>
       </w:r>
-      <w:bookmarkEnd w:id="14"/>
+      <w:bookmarkEnd w:id="15"/>
     </w:p>
     <w:p>
       <w:pPr>
@@ -8031,14 +8434,14 @@
       <w:pPr>
         <w:pStyle w:val="Titolo3"/>
       </w:pPr>
-      <w:bookmarkStart w:id="15" w:name="_Toc466132718"/>
+      <w:bookmarkStart w:id="16" w:name="_Toc466303322"/>
       <w:r>
         <w:t>Use Case Diagram</w:t>
       </w:r>
       <w:r>
         <w:t>s</w:t>
       </w:r>
-      <w:bookmarkEnd w:id="15"/>
+      <w:bookmarkEnd w:id="16"/>
     </w:p>
     <w:p>
       <w:pPr>
@@ -8327,11 +8730,11 @@
       <w:pPr>
         <w:pStyle w:val="Titolo2"/>
       </w:pPr>
-      <w:bookmarkStart w:id="16" w:name="_Toc466132719"/>
+      <w:bookmarkStart w:id="17" w:name="_Toc466303323"/>
       <w:r>
         <w:t>User characteristics</w:t>
       </w:r>
-      <w:bookmarkEnd w:id="16"/>
+      <w:bookmarkEnd w:id="17"/>
     </w:p>
     <w:p>
       <w:pPr>
@@ -8453,21 +8856,21 @@
       <w:pPr>
         <w:pStyle w:val="Titolo2"/>
       </w:pPr>
-      <w:bookmarkStart w:id="17" w:name="_Toc466132720"/>
+      <w:bookmarkStart w:id="18" w:name="_Toc466303324"/>
       <w:r>
         <w:t>Constraints</w:t>
       </w:r>
-      <w:bookmarkEnd w:id="17"/>
+      <w:bookmarkEnd w:id="18"/>
     </w:p>
     <w:p>
       <w:pPr>
         <w:pStyle w:val="Titolo3"/>
       </w:pPr>
-      <w:bookmarkStart w:id="18" w:name="_Toc466132721"/>
+      <w:bookmarkStart w:id="19" w:name="_Toc466303325"/>
       <w:r>
         <w:t>Regulations</w:t>
       </w:r>
-      <w:bookmarkEnd w:id="18"/>
+      <w:bookmarkEnd w:id="19"/>
     </w:p>
     <w:p>
       <w:pPr>
@@ -8524,11 +8927,11 @@
       <w:pPr>
         <w:pStyle w:val="Titolo3"/>
       </w:pPr>
-      <w:bookmarkStart w:id="19" w:name="_Toc466132722"/>
+      <w:bookmarkStart w:id="20" w:name="_Toc466303326"/>
       <w:r>
         <w:t>Reliability requirements</w:t>
       </w:r>
-      <w:bookmarkEnd w:id="19"/>
+      <w:bookmarkEnd w:id="20"/>
     </w:p>
     <w:p>
       <w:pPr>
@@ -8559,11 +8962,11 @@
       <w:pPr>
         <w:pStyle w:val="Titolo3"/>
       </w:pPr>
-      <w:bookmarkStart w:id="20" w:name="_Toc466132723"/>
+      <w:bookmarkStart w:id="21" w:name="_Toc466303327"/>
       <w:r>
         <w:t>Hardware limitation</w:t>
       </w:r>
-      <w:bookmarkEnd w:id="20"/>
+      <w:bookmarkEnd w:id="21"/>
     </w:p>
     <w:p>
       <w:pPr>
@@ -8705,12 +9108,12 @@
       <w:pPr>
         <w:pStyle w:val="Titolo3"/>
       </w:pPr>
-      <w:bookmarkStart w:id="21" w:name="_Toc466132724"/>
+      <w:bookmarkStart w:id="22" w:name="_Toc466303328"/>
       <w:r>
         <w:lastRenderedPageBreak/>
         <w:t>Criticality</w:t>
       </w:r>
-      <w:bookmarkEnd w:id="21"/>
+      <w:bookmarkEnd w:id="22"/>
     </w:p>
     <w:p>
       <w:pPr>
@@ -8765,11 +9168,11 @@
       <w:pPr>
         <w:pStyle w:val="Titolo3"/>
       </w:pPr>
-      <w:bookmarkStart w:id="22" w:name="_Toc466132725"/>
+      <w:bookmarkStart w:id="23" w:name="_Toc466303329"/>
       <w:r>
         <w:t>Performance requirements</w:t>
       </w:r>
-      <w:bookmarkEnd w:id="22"/>
+      <w:bookmarkEnd w:id="23"/>
     </w:p>
     <w:p>
       <w:pPr>
@@ -8874,11 +9277,11 @@
       <w:pPr>
         <w:pStyle w:val="Titolo2"/>
       </w:pPr>
-      <w:bookmarkStart w:id="23" w:name="_Toc466132726"/>
+      <w:bookmarkStart w:id="24" w:name="_Toc466303330"/>
       <w:r>
         <w:t>Assumptions and Dependencies</w:t>
       </w:r>
-      <w:bookmarkEnd w:id="23"/>
+      <w:bookmarkEnd w:id="24"/>
     </w:p>
     <w:p>
       <w:pPr>
@@ -8898,32 +9301,32 @@
       <w:pPr>
         <w:pStyle w:val="Titolo1"/>
       </w:pPr>
-      <w:bookmarkStart w:id="24" w:name="_Toc466132727"/>
+      <w:bookmarkStart w:id="25" w:name="_Toc466303331"/>
       <w:r>
         <w:lastRenderedPageBreak/>
         <w:t>Specific Requirements</w:t>
       </w:r>
-      <w:bookmarkEnd w:id="24"/>
+      <w:bookmarkEnd w:id="25"/>
     </w:p>
     <w:p>
       <w:pPr>
         <w:pStyle w:val="Titolo2"/>
       </w:pPr>
-      <w:bookmarkStart w:id="25" w:name="_Toc466132728"/>
+      <w:bookmarkStart w:id="26" w:name="_Toc466303332"/>
       <w:r>
         <w:t>External Interface Requirements</w:t>
       </w:r>
-      <w:bookmarkEnd w:id="25"/>
+      <w:bookmarkEnd w:id="26"/>
     </w:p>
     <w:p>
       <w:pPr>
         <w:pStyle w:val="Titolo3"/>
       </w:pPr>
-      <w:bookmarkStart w:id="26" w:name="_Toc466132729"/>
+      <w:bookmarkStart w:id="27" w:name="_Toc466303333"/>
       <w:r>
         <w:t>User Interfaces</w:t>
       </w:r>
-      <w:bookmarkEnd w:id="26"/>
+      <w:bookmarkEnd w:id="27"/>
     </w:p>
     <w:p>
       <w:pPr>
@@ -8970,11 +9373,11 @@
       <w:pPr>
         <w:pStyle w:val="Titolo3"/>
       </w:pPr>
-      <w:bookmarkStart w:id="27" w:name="_Toc466132730"/>
+      <w:bookmarkStart w:id="28" w:name="_Toc466303334"/>
       <w:r>
         <w:t>Hardware Interfaces</w:t>
       </w:r>
-      <w:bookmarkEnd w:id="27"/>
+      <w:bookmarkEnd w:id="28"/>
     </w:p>
     <w:p>
       <w:pPr>
@@ -9188,42 +9591,42 @@
       <w:pPr>
         <w:pStyle w:val="Titolo3"/>
       </w:pPr>
-      <w:bookmarkStart w:id="28" w:name="_Toc466132731"/>
+      <w:bookmarkStart w:id="29" w:name="_Toc466303335"/>
       <w:r>
         <w:lastRenderedPageBreak/>
         <w:t>Software Interfaces</w:t>
       </w:r>
-      <w:bookmarkEnd w:id="28"/>
+      <w:bookmarkEnd w:id="29"/>
     </w:p>
     <w:p>
       <w:pPr>
         <w:pStyle w:val="Titolo3"/>
       </w:pPr>
-      <w:bookmarkStart w:id="29" w:name="_Toc466132732"/>
+      <w:bookmarkStart w:id="30" w:name="_Toc466303336"/>
       <w:r>
         <w:t>Communication Interfaces</w:t>
       </w:r>
-      <w:bookmarkEnd w:id="29"/>
+      <w:bookmarkEnd w:id="30"/>
     </w:p>
     <w:p>
       <w:pPr>
         <w:pStyle w:val="Titolo2"/>
       </w:pPr>
-      <w:bookmarkStart w:id="30" w:name="_Toc466132733"/>
+      <w:bookmarkStart w:id="31" w:name="_Toc466303337"/>
       <w:r>
         <w:t>Functional Requirements</w:t>
       </w:r>
-      <w:bookmarkEnd w:id="30"/>
+      <w:bookmarkEnd w:id="31"/>
     </w:p>
     <w:p>
       <w:pPr>
         <w:pStyle w:val="Titolo3"/>
       </w:pPr>
-      <w:bookmarkStart w:id="31" w:name="_Toc466132734"/>
+      <w:bookmarkStart w:id="32" w:name="_Toc466303338"/>
       <w:r>
         <w:t>Sign Up</w:t>
       </w:r>
-      <w:bookmarkEnd w:id="31"/>
+      <w:bookmarkEnd w:id="32"/>
     </w:p>
     <w:p>
       <w:pPr>
@@ -10381,11 +10784,11 @@
       <w:pPr>
         <w:pStyle w:val="Titolo3"/>
       </w:pPr>
-      <w:bookmarkStart w:id="32" w:name="_Toc466132735"/>
+      <w:bookmarkStart w:id="33" w:name="_Toc466303339"/>
       <w:r>
         <w:t>Login</w:t>
       </w:r>
-      <w:bookmarkEnd w:id="32"/>
+      <w:bookmarkEnd w:id="33"/>
     </w:p>
     <w:p>
       <w:pPr>
@@ -11013,11 +11416,11 @@
       <w:pPr>
         <w:pStyle w:val="Titolo3"/>
       </w:pPr>
-      <w:bookmarkStart w:id="33" w:name="_Toc466132736"/>
+      <w:bookmarkStart w:id="34" w:name="_Toc466303340"/>
       <w:r>
         <w:t>User Account Management</w:t>
       </w:r>
-      <w:bookmarkEnd w:id="33"/>
+      <w:bookmarkEnd w:id="34"/>
     </w:p>
     <w:p>
       <w:pPr>
@@ -11482,11 +11885,11 @@
           <w:numId w:val="1"/>
         </w:numPr>
       </w:pPr>
-      <w:bookmarkStart w:id="34" w:name="_Toc466132737"/>
+      <w:bookmarkStart w:id="35" w:name="_Toc466303341"/>
       <w:r>
         <w:t>Research Car</w:t>
       </w:r>
-      <w:bookmarkEnd w:id="34"/>
+      <w:bookmarkEnd w:id="35"/>
     </w:p>
     <w:p>
       <w:pPr>
@@ -11985,17 +12388,17 @@
           <w:numId w:val="1"/>
         </w:numPr>
       </w:pPr>
-      <w:bookmarkStart w:id="35" w:name="_Toc466132738"/>
+      <w:bookmarkStart w:id="36" w:name="_Toc466303342"/>
       <w:r>
         <w:t>Select car</w:t>
       </w:r>
-      <w:bookmarkEnd w:id="35"/>
       <w:r>
         <w:t xml:space="preserve">, View Car Status </w:t>
       </w:r>
       <w:r>
         <w:t>and Reserve Car</w:t>
       </w:r>
+      <w:bookmarkEnd w:id="36"/>
     </w:p>
     <w:p>
       <w:pPr>
@@ -12519,11 +12922,11 @@
           <w:numId w:val="1"/>
         </w:numPr>
       </w:pPr>
-      <w:bookmarkStart w:id="36" w:name="_Toc466132740"/>
+      <w:bookmarkStart w:id="37" w:name="_Toc466303343"/>
       <w:r>
         <w:t>Delete reservation</w:t>
       </w:r>
-      <w:bookmarkEnd w:id="36"/>
+      <w:bookmarkEnd w:id="37"/>
     </w:p>
     <w:p>
       <w:pPr>
@@ -12861,11 +13264,11 @@
           <w:numId w:val="1"/>
         </w:numPr>
       </w:pPr>
-      <w:bookmarkStart w:id="37" w:name="_Toc466132741"/>
+      <w:bookmarkStart w:id="38" w:name="_Toc466303344"/>
       <w:r>
         <w:t>Unlock the car</w:t>
       </w:r>
-      <w:bookmarkEnd w:id="37"/>
+      <w:bookmarkEnd w:id="38"/>
     </w:p>
     <w:p>
       <w:pPr>
@@ -13381,11 +13784,11 @@
       <w:pPr>
         <w:pStyle w:val="Titolo3"/>
       </w:pPr>
-      <w:bookmarkStart w:id="38" w:name="_Toc466132743"/>
+      <w:bookmarkStart w:id="39" w:name="_Toc466303345"/>
       <w:r>
         <w:t>View charge during the trip</w:t>
       </w:r>
-      <w:bookmarkEnd w:id="38"/>
+      <w:bookmarkEnd w:id="39"/>
       <w:r>
         <w:t xml:space="preserve"> </w:t>
       </w:r>
@@ -13813,11 +14216,11 @@
       <w:pPr>
         <w:pStyle w:val="Titolo3"/>
       </w:pPr>
-      <w:bookmarkStart w:id="39" w:name="_Toc466132744"/>
+      <w:bookmarkStart w:id="40" w:name="_Toc466303346"/>
       <w:r>
         <w:t>Enable “Money saving” option</w:t>
       </w:r>
-      <w:bookmarkEnd w:id="39"/>
+      <w:bookmarkEnd w:id="40"/>
     </w:p>
     <w:p>
       <w:pPr>
@@ -14484,7 +14887,7 @@
       <w:pPr>
         <w:pStyle w:val="Titolo3"/>
       </w:pPr>
-      <w:bookmarkStart w:id="40" w:name="_Toc466132745"/>
+      <w:bookmarkStart w:id="41" w:name="_Toc466303347"/>
       <w:r>
         <w:t xml:space="preserve">Plug-in the car </w:t>
       </w:r>
@@ -14499,7 +14902,7 @@
       <w:r>
         <w:t>discount</w:t>
       </w:r>
-      <w:bookmarkEnd w:id="40"/>
+      <w:bookmarkEnd w:id="41"/>
     </w:p>
     <w:p>
       <w:pPr>
@@ -14887,11 +15290,11 @@
       <w:pPr>
         <w:pStyle w:val="Titolo3"/>
       </w:pPr>
-      <w:bookmarkStart w:id="41" w:name="_Toc466132746"/>
+      <w:bookmarkStart w:id="42" w:name="_Toc466303348"/>
       <w:r>
         <w:t>Visualize “trip review”</w:t>
       </w:r>
-      <w:bookmarkEnd w:id="41"/>
+      <w:bookmarkEnd w:id="42"/>
     </w:p>
     <w:p>
       <w:pPr>
@@ -15267,11 +15670,11 @@
       <w:pPr>
         <w:pStyle w:val="Titolo3"/>
       </w:pPr>
-      <w:bookmarkStart w:id="42" w:name="_Toc466132747"/>
+      <w:bookmarkStart w:id="43" w:name="_Toc466303349"/>
       <w:r>
         <w:t>Conclude the rent and pay</w:t>
       </w:r>
-      <w:bookmarkEnd w:id="42"/>
+      <w:bookmarkEnd w:id="43"/>
     </w:p>
     <w:p>
       <w:pPr>
@@ -15717,26 +16120,21 @@
       <w:pPr>
         <w:pStyle w:val="Titolo2"/>
       </w:pPr>
-      <w:bookmarkStart w:id="43" w:name="_Toc466132748"/>
+      <w:bookmarkStart w:id="44" w:name="_Toc466303350"/>
       <w:r>
         <w:t>Scenarios</w:t>
       </w:r>
-      <w:bookmarkEnd w:id="43"/>
-    </w:p>
-    <w:p>
-      <w:pPr>
-        <w:rPr>
-          <w:b/>
-          <w:lang w:val="en-GB"/>
-        </w:rPr>
-      </w:pPr>
-      <w:r>
-        <w:rPr>
-          <w:b/>
-          <w:lang w:val="en-GB"/>
-        </w:rPr>
+      <w:bookmarkEnd w:id="44"/>
+    </w:p>
+    <w:p>
+      <w:pPr>
+        <w:pStyle w:val="Titolo3"/>
+      </w:pPr>
+      <w:bookmarkStart w:id="45" w:name="_Toc466303351"/>
+      <w:r>
         <w:t>SCENARIO 1: Sign in to the system</w:t>
       </w:r>
+      <w:bookmarkEnd w:id="45"/>
     </w:p>
     <w:p>
       <w:pPr>
@@ -15779,42 +16177,61 @@
         <w:rPr>
           <w:lang w:val="en-GB"/>
         </w:rPr>
-        <w:t xml:space="preserve"> he wants to find an easy and cheap way to reach his preferred bars and pubs. He finds out PowerEnjoy application, which perfectly deals with his needs. He indeed decides to sign up to the system, inserting his data through mobile application, even if this operation was available on web browser, too. Registration process is quite easy: it consists in just inserting some personal information, ID’s number and driving license number. Now Luca can log into the system and reserve the nearest car to start his bars’ tour!</w:t>
-      </w:r>
-    </w:p>
-    <w:p>
-      <w:pPr>
-        <w:rPr>
-          <w:b/>
-          <w:lang w:val="en-GB"/>
-        </w:rPr>
-      </w:pPr>
-      <w:r>
-        <w:rPr>
-          <w:b/>
-          <w:lang w:val="en-GB"/>
-        </w:rPr>
+        <w:t xml:space="preserve"> he wants to find an easy and cheap way to reach his preferred bars and pubs. He finds out </w:t>
+      </w:r>
+      <w:proofErr w:type="spellStart"/>
+      <w:r>
+        <w:rPr>
+          <w:lang w:val="en-GB"/>
+        </w:rPr>
+        <w:t>PowerEnjoy</w:t>
+      </w:r>
+      <w:proofErr w:type="spellEnd"/>
+      <w:r>
+        <w:rPr>
+          <w:lang w:val="en-GB"/>
+        </w:rPr>
+        <w:t xml:space="preserve"> application, which perfectly deals with his needs. He indeed decides to sign up to the system, inserting his data through mobile application, even if this operation was available on web browser, too. Registration process is quite easy: it consists in just inserting some personal information, ID’s number and driving license number. Now Luca can log into the system and reserve the nearest car to start his bars’ tour!</w:t>
+      </w:r>
+    </w:p>
+    <w:p>
+      <w:pPr>
+        <w:pStyle w:val="Titolo3"/>
+      </w:pPr>
+      <w:bookmarkStart w:id="46" w:name="_Toc466303352"/>
+      <w:r>
         <w:t>SCENARIO 2: Discount because of 3 person</w:t>
       </w:r>
       <w:r>
-        <w:rPr>
-          <w:b/>
-          <w:lang w:val="en-GB"/>
-        </w:rPr>
         <w:t>s</w:t>
       </w:r>
-    </w:p>
-    <w:p>
-      <w:pPr>
-        <w:rPr>
-          <w:lang w:val="en-GB"/>
-        </w:rPr>
-      </w:pPr>
-      <w:r>
-        <w:rPr>
-          <w:lang w:val="en-GB"/>
-        </w:rPr>
-        <w:t xml:space="preserve">Simone lives in Milan with his girlfriend Giulia. They have planned an amazing trip to Turkey, booking a flight which departs from Milano Linate airport. They are good students, so they are studying at Bicocca’s library and they lose the sense of time. When they finally recover, they understand they are in a terrible delay. Because the way to airport by train or bus is too long, they asked to Gian, a classmate, to bring them there. Gian has no car, so he decides to reserve an electric car provided by PowerEnjoy so he </w:t>
+      <w:bookmarkEnd w:id="46"/>
+    </w:p>
+    <w:p>
+      <w:pPr>
+        <w:rPr>
+          <w:lang w:val="en-GB"/>
+        </w:rPr>
+      </w:pPr>
+      <w:r>
+        <w:rPr>
+          <w:lang w:val="en-GB"/>
+        </w:rPr>
+        <w:t xml:space="preserve">Simone lives in Milan with his girlfriend Giulia. They have planned an amazing trip to Turkey, booking a flight which departs from Milano Linate airport. They are good students, so they are studying at Bicocca’s library and they lose the sense of time. When they finally recover, they understand they are in a terrible delay. Because the way to airport by train or bus is too long, they asked to Gian, a classmate, to bring them there. Gian has no car, so he decides to reserve an electric car provided by </w:t>
+      </w:r>
+      <w:proofErr w:type="spellStart"/>
+      <w:r>
+        <w:rPr>
+          <w:lang w:val="en-GB"/>
+        </w:rPr>
+        <w:t>PowerEnjoy</w:t>
+      </w:r>
+      <w:proofErr w:type="spellEnd"/>
+      <w:r>
+        <w:rPr>
+          <w:lang w:val="en-GB"/>
+        </w:rPr>
+        <w:t xml:space="preserve"> so he </w:t>
       </w:r>
       <w:r>
         <w:rPr>
@@ -15854,25 +16271,16 @@
     </w:p>
     <w:p>
       <w:pPr>
-        <w:rPr>
-          <w:b/>
-          <w:lang w:val="en-GB"/>
-        </w:rPr>
-      </w:pPr>
-      <w:r>
-        <w:rPr>
-          <w:b/>
-          <w:lang w:val="en-GB"/>
-        </w:rPr>
+        <w:pStyle w:val="Titolo3"/>
+      </w:pPr>
+      <w:bookmarkStart w:id="47" w:name="_Toc466303353"/>
+      <w:r>
         <w:t xml:space="preserve">SCENARIO 3: </w:t>
       </w:r>
       <w:r>
-        <w:rPr>
-          <w:b/>
-          <w:lang w:val="en-GB"/>
-        </w:rPr>
         <w:t>Decline reservation within one hour</w:t>
       </w:r>
+      <w:bookmarkEnd w:id="47"/>
     </w:p>
     <w:p>
       <w:pPr>
@@ -15912,7 +16320,21 @@
         <w:rPr>
           <w:lang w:val="en-GB"/>
         </w:rPr>
-        <w:t xml:space="preserve"> square. They decide to reserve an electric car through PowerEnjoy mobile application: they can easily find one available car near their house. </w:t>
+        <w:t xml:space="preserve"> square. They decide to reserve an electric car through </w:t>
+      </w:r>
+      <w:proofErr w:type="spellStart"/>
+      <w:r>
+        <w:rPr>
+          <w:lang w:val="en-GB"/>
+        </w:rPr>
+        <w:t>PowerEnjoy</w:t>
+      </w:r>
+      <w:proofErr w:type="spellEnd"/>
+      <w:r>
+        <w:rPr>
+          <w:lang w:val="en-GB"/>
+        </w:rPr>
+        <w:t xml:space="preserve"> mobile application: they can easily find one available car near their house. </w:t>
       </w:r>
       <w:proofErr w:type="gramStart"/>
       <w:r>
@@ -15931,18 +16353,13 @@
     </w:p>
     <w:p>
       <w:pPr>
-        <w:rPr>
-          <w:b/>
-          <w:lang w:val="en-GB"/>
-        </w:rPr>
-      </w:pPr>
-      <w:r>
-        <w:rPr>
-          <w:b/>
-          <w:lang w:val="en-GB"/>
-        </w:rPr>
+        <w:pStyle w:val="Titolo3"/>
+      </w:pPr>
+      <w:bookmarkStart w:id="48" w:name="_Toc466303354"/>
+      <w:r>
         <w:t>SCENARIO 4: Reservation and fee</w:t>
       </w:r>
+      <w:bookmarkEnd w:id="48"/>
     </w:p>
     <w:p>
       <w:pPr>
@@ -16061,17 +16478,24 @@
     </w:p>
     <w:p>
       <w:pPr>
-        <w:rPr>
-          <w:b/>
-          <w:lang w:val="en-GB"/>
-        </w:rPr>
-      </w:pPr>
-      <w:r>
-        <w:rPr>
-          <w:b/>
-          <w:lang w:val="en-GB"/>
-        </w:rPr>
-        <w:t>SCENARIO 5: Unlock the car and discount because of high battery level of the car</w:t>
+        <w:pStyle w:val="Titolo3"/>
+      </w:pPr>
+      <w:bookmarkStart w:id="49" w:name="_Toc466303355"/>
+      <w:r>
+        <w:t>SCENARIO 5</w:t>
+      </w:r>
+      <w:r>
+        <w:t>:</w:t>
+      </w:r>
+      <w:r>
+        <w:t xml:space="preserve"> </w:t>
+      </w:r>
+      <w:r>
+        <w:t>Versatility of the service and discounts</w:t>
+      </w:r>
+      <w:bookmarkEnd w:id="49"/>
+      <w:r>
+        <w:t xml:space="preserve"> </w:t>
       </w:r>
     </w:p>
     <w:p>
@@ -16126,14 +16550,14 @@
         <w:rPr>
           <w:lang w:val="en-GB"/>
         </w:rPr>
-        <w:t xml:space="preserve">indicates there is the specific car he has reserved few times ago. As soon as he arrived nearby the car, he opens the mobile application and in the specific section, he spotted the button for unlock the car and start the rent. So, with the mobile connection enable, he decides </w:t>
+        <w:t xml:space="preserve">indicates there is the specific car he has reserved few times ago. As soon as he arrived nearby the car, he opens the mobile application and in the specific section, he spotted the button for unlock the car and start the rent. So, with the mobile connection enable, he decides to press the button and unlock the car. Luca is surprised by the speed of the system, that </w:t>
       </w:r>
       <w:r>
         <w:rPr>
           <w:lang w:val="en-GB"/>
         </w:rPr>
         <w:lastRenderedPageBreak/>
-        <w:t>to press the button and unlock the car. Luca is surprised by the speed of the system, that can unlock the car almost in real time. He can enter the car and start the service in time, so he can reach his professor without any problem.</w:t>
+        <w:t>can unlock the car almost in real time. He can enter the car and start the service in time, so he can reach his professor without any problem.</w:t>
       </w:r>
       <w:r>
         <w:rPr>
@@ -16144,30 +16568,39 @@
     </w:p>
     <w:p>
       <w:pPr>
-        <w:rPr>
-          <w:b/>
-          <w:lang w:val="en-GB"/>
-        </w:rPr>
-      </w:pPr>
-      <w:r>
-        <w:rPr>
-          <w:b/>
-          <w:lang w:val="en-GB"/>
-        </w:rPr>
+        <w:pStyle w:val="Titolo3"/>
+      </w:pPr>
+      <w:bookmarkStart w:id="50" w:name="_Toc466303356"/>
+      <w:r>
         <w:t>SCENARIO 6: Charge because of low battery level</w:t>
       </w:r>
-    </w:p>
-    <w:p>
-      <w:pPr>
-        <w:rPr>
-          <w:lang w:val="en-GB"/>
-        </w:rPr>
-      </w:pPr>
-      <w:r>
-        <w:rPr>
-          <w:lang w:val="en-GB"/>
-        </w:rPr>
-        <w:t>Gian decides to use the car sharing service offered by PowerEnjoy because his parents come to visit him by train so they don’</w:t>
+      <w:bookmarkEnd w:id="50"/>
+    </w:p>
+    <w:p>
+      <w:pPr>
+        <w:rPr>
+          <w:lang w:val="en-GB"/>
+        </w:rPr>
+      </w:pPr>
+      <w:r>
+        <w:rPr>
+          <w:lang w:val="en-GB"/>
+        </w:rPr>
+        <w:t xml:space="preserve">Gian decides to use the car sharing service offered by </w:t>
+      </w:r>
+      <w:proofErr w:type="spellStart"/>
+      <w:r>
+        <w:rPr>
+          <w:lang w:val="en-GB"/>
+        </w:rPr>
+        <w:t>PowerEnjoy</w:t>
+      </w:r>
+      <w:proofErr w:type="spellEnd"/>
+      <w:r>
+        <w:rPr>
+          <w:lang w:val="en-GB"/>
+        </w:rPr>
+        <w:t xml:space="preserve"> because his parents come to visit him by train so they don’</w:t>
       </w:r>
       <w:r>
         <w:rPr>
@@ -16218,18 +16651,13 @@
     </w:p>
     <w:p>
       <w:pPr>
-        <w:rPr>
-          <w:b/>
-          <w:lang w:val="en-GB"/>
-        </w:rPr>
-      </w:pPr>
-      <w:r>
-        <w:rPr>
-          <w:b/>
-          <w:lang w:val="en-GB"/>
-        </w:rPr>
+        <w:pStyle w:val="Titolo3"/>
+      </w:pPr>
+      <w:bookmarkStart w:id="51" w:name="_Toc466303357"/>
+      <w:r>
         <w:t>SCENARIO 7: Money Saving Option</w:t>
       </w:r>
+      <w:bookmarkEnd w:id="51"/>
     </w:p>
     <w:p>
       <w:pPr>
@@ -16338,7 +16766,7 @@
       <w:pPr>
         <w:pStyle w:val="Titolo2"/>
       </w:pPr>
-      <w:bookmarkStart w:id="44" w:name="_Toc466132749"/>
+      <w:bookmarkStart w:id="52" w:name="_Toc466303358"/>
       <w:r>
         <w:rPr>
           <w:noProof/>
@@ -16414,13 +16842,13 @@
       <w:r>
         <w:t>Diagram</w:t>
       </w:r>
-      <w:bookmarkEnd w:id="44"/>
+      <w:bookmarkEnd w:id="52"/>
     </w:p>
     <w:p>
       <w:pPr>
         <w:pStyle w:val="Titolo2"/>
       </w:pPr>
-      <w:bookmarkStart w:id="45" w:name="_Toc466132750"/>
+      <w:bookmarkStart w:id="53" w:name="_Toc466303359"/>
       <w:r>
         <w:lastRenderedPageBreak/>
         <w:t>Sequence Diagram</w:t>
@@ -16428,7 +16856,7 @@
       <w:r>
         <w:t>s</w:t>
       </w:r>
-      <w:bookmarkEnd w:id="45"/>
+      <w:bookmarkEnd w:id="53"/>
     </w:p>
     <w:p>
       <w:pPr>
@@ -16689,7 +17117,7 @@
       <w:pPr>
         <w:pStyle w:val="Titolo2"/>
       </w:pPr>
-      <w:bookmarkStart w:id="46" w:name="_Toc466132751"/>
+      <w:bookmarkStart w:id="54" w:name="_Toc466303360"/>
       <w:r>
         <w:lastRenderedPageBreak/>
         <w:t>Activity D</w:t>
@@ -16697,7 +17125,7 @@
       <w:r>
         <w:t>iagrams</w:t>
       </w:r>
-      <w:bookmarkEnd w:id="46"/>
+      <w:bookmarkEnd w:id="54"/>
     </w:p>
     <w:p>
       <w:pPr>
@@ -16859,11 +17287,11 @@
       <w:pPr>
         <w:pStyle w:val="Titolo2"/>
       </w:pPr>
-      <w:bookmarkStart w:id="47" w:name="_Toc466132752"/>
+      <w:bookmarkStart w:id="55" w:name="_Toc466303361"/>
       <w:r>
         <w:t>State Diagrams</w:t>
       </w:r>
-      <w:bookmarkEnd w:id="47"/>
+      <w:bookmarkEnd w:id="55"/>
     </w:p>
     <w:p>
       <w:pPr>
@@ -17006,22 +17434,22 @@
       <w:pPr>
         <w:pStyle w:val="Titolo2"/>
       </w:pPr>
-      <w:bookmarkStart w:id="48" w:name="_Toc466132753"/>
+      <w:bookmarkStart w:id="56" w:name="_Toc466303362"/>
       <w:r>
         <w:lastRenderedPageBreak/>
         <w:t>Software System Requirements</w:t>
       </w:r>
-      <w:bookmarkEnd w:id="48"/>
+      <w:bookmarkEnd w:id="56"/>
     </w:p>
     <w:p>
       <w:pPr>
         <w:pStyle w:val="Titolo3"/>
       </w:pPr>
-      <w:bookmarkStart w:id="49" w:name="_Toc466132754"/>
+      <w:bookmarkStart w:id="57" w:name="_Toc466303363"/>
       <w:r>
         <w:t>Availability</w:t>
       </w:r>
-      <w:bookmarkEnd w:id="49"/>
+      <w:bookmarkEnd w:id="57"/>
     </w:p>
     <w:p>
       <w:pPr>
@@ -17068,14 +17496,14 @@
       <w:pPr>
         <w:pStyle w:val="Titolo3"/>
       </w:pPr>
-      <w:bookmarkStart w:id="50" w:name="_Toc466132755"/>
+      <w:bookmarkStart w:id="58" w:name="_Toc466303364"/>
       <w:r>
         <w:t>S</w:t>
       </w:r>
       <w:r>
         <w:t>ecurity</w:t>
       </w:r>
-      <w:bookmarkEnd w:id="50"/>
+      <w:bookmarkEnd w:id="58"/>
     </w:p>
     <w:p>
       <w:pPr>
@@ -17136,11 +17564,11 @@
       <w:pPr>
         <w:pStyle w:val="Titolo3"/>
       </w:pPr>
-      <w:bookmarkStart w:id="51" w:name="_Toc466132756"/>
+      <w:bookmarkStart w:id="59" w:name="_Toc466303365"/>
       <w:r>
         <w:t>Maintainability</w:t>
       </w:r>
-      <w:bookmarkEnd w:id="51"/>
+      <w:bookmarkEnd w:id="59"/>
       <w:r>
         <w:t xml:space="preserve"> </w:t>
       </w:r>
@@ -17188,20 +17616,13 @@
     </w:p>
     <w:p>
       <w:pPr>
-        <w:rPr>
-          <w:lang w:val="en-GB"/>
-        </w:rPr>
-      </w:pPr>
-    </w:p>
-    <w:p>
-      <w:pPr>
         <w:pStyle w:val="Titolo3"/>
       </w:pPr>
-      <w:bookmarkStart w:id="52" w:name="_Toc466132757"/>
+      <w:bookmarkStart w:id="60" w:name="_Toc466303366"/>
       <w:r>
         <w:t>Portability</w:t>
       </w:r>
-      <w:bookmarkEnd w:id="52"/>
+      <w:bookmarkEnd w:id="60"/>
     </w:p>
     <w:p>
       <w:pPr>
@@ -17269,6 +17690,57 @@
         </w:rPr>
         <w:t xml:space="preserve"> database from one support to another easily. </w:t>
       </w:r>
+    </w:p>
+    <w:p>
+      <w:pPr>
+        <w:pStyle w:val="Titolo2"/>
+      </w:pPr>
+      <w:bookmarkStart w:id="61" w:name="_Toc466303367"/>
+      <w:r>
+        <w:lastRenderedPageBreak/>
+        <w:t>Alloy</w:t>
+      </w:r>
+      <w:bookmarkEnd w:id="61"/>
+    </w:p>
+    <w:p>
+      <w:pPr>
+        <w:pStyle w:val="Titolo3"/>
+      </w:pPr>
+      <w:bookmarkStart w:id="62" w:name="_Toc466303368"/>
+      <w:r>
+        <w:t>Alloy Modelling</w:t>
+      </w:r>
+      <w:bookmarkEnd w:id="62"/>
+    </w:p>
+    <w:p>
+      <w:pPr>
+        <w:pStyle w:val="Titolo3"/>
+      </w:pPr>
+      <w:bookmarkStart w:id="63" w:name="_Toc466303369"/>
+      <w:r>
+        <w:t>Results</w:t>
+      </w:r>
+      <w:bookmarkEnd w:id="63"/>
+    </w:p>
+    <w:p>
+      <w:pPr>
+        <w:pStyle w:val="Titolo3"/>
+      </w:pPr>
+      <w:bookmarkStart w:id="64" w:name="_Toc466303370"/>
+      <w:r>
+        <w:t>World Generated</w:t>
+      </w:r>
+      <w:bookmarkEnd w:id="64"/>
+    </w:p>
+    <w:p>
+      <w:pPr>
+        <w:pStyle w:val="Titolo1"/>
+      </w:pPr>
+      <w:bookmarkStart w:id="65" w:name="_Toc466303371"/>
+      <w:r>
+        <w:t>Bibliography</w:t>
+      </w:r>
+      <w:bookmarkEnd w:id="65"/>
     </w:p>
     <w:p>
       <w:pPr>
@@ -17277,65 +17749,7 @@
           <w:ilvl w:val="0"/>
           <w:numId w:val="0"/>
         </w:numPr>
-        <w:ind w:left="576"/>
-      </w:pPr>
-      <w:bookmarkStart w:id="53" w:name="_Toc466132758"/>
-      <w:r>
-        <w:lastRenderedPageBreak/>
-        <w:t>Alloy</w:t>
-      </w:r>
-      <w:bookmarkEnd w:id="53"/>
-    </w:p>
-    <w:p>
-      <w:pPr>
-        <w:pStyle w:val="Titolo3"/>
-      </w:pPr>
-      <w:bookmarkStart w:id="54" w:name="_Toc466132759"/>
-      <w:r>
-        <w:t>Alloy Modelling</w:t>
-      </w:r>
-      <w:bookmarkEnd w:id="54"/>
-    </w:p>
-    <w:p>
-      <w:pPr>
-        <w:pStyle w:val="Titolo3"/>
-      </w:pPr>
-      <w:bookmarkStart w:id="55" w:name="_Toc466132760"/>
-      <w:r>
-        <w:t>Results</w:t>
-      </w:r>
-      <w:bookmarkEnd w:id="55"/>
-    </w:p>
-    <w:p>
-      <w:pPr>
-        <w:pStyle w:val="Titolo3"/>
-      </w:pPr>
-      <w:bookmarkStart w:id="56" w:name="_Toc466132761"/>
-      <w:r>
-        <w:t>World Generated</w:t>
-      </w:r>
-      <w:bookmarkEnd w:id="56"/>
-    </w:p>
-    <w:p>
-      <w:pPr>
-        <w:pStyle w:val="Titolo1"/>
-      </w:pPr>
-      <w:bookmarkStart w:id="57" w:name="_Toc466132762"/>
-      <w:r>
-        <w:t>Bibliography</w:t>
-      </w:r>
-      <w:bookmarkEnd w:id="57"/>
-    </w:p>
-    <w:p>
-      <w:pPr>
-        <w:pStyle w:val="Titolo2"/>
-        <w:numPr>
-          <w:ilvl w:val="0"/>
-          <w:numId w:val="0"/>
-        </w:numPr>
-      </w:pPr>
-      <w:bookmarkStart w:id="58" w:name="_GoBack"/>
-      <w:bookmarkEnd w:id="58"/>
+      </w:pPr>
     </w:p>
     <w:sectPr>
       <w:pgSz w:w="11906" w:h="16838"/>
@@ -22967,7 +23381,7 @@
 </file>
 
 <file path=customXml/itemProps2.xml><?xml version="1.0" encoding="utf-8"?>
-<ds:datastoreItem xmlns:ds="http://schemas.openxmlformats.org/officeDocument/2006/customXml" ds:itemID="{5E604FD4-A650-40DA-A27C-C895089E69B5}">
+<ds:datastoreItem xmlns:ds="http://schemas.openxmlformats.org/officeDocument/2006/customXml" ds:itemID="{CED6625E-1064-49E1-92AF-DE2D9BCE26A3}">
   <ds:schemaRefs>
     <ds:schemaRef ds:uri="http://schemas.openxmlformats.org/officeDocument/2006/bibliography"/>
   </ds:schemaRefs>

</xml_diff>